<commit_message>
Aggiornamenti agli indici e contenuti Fisica
Vettori, grandezze, unità di misura e primi moti
</commit_message>
<xml_diff>
--- a/Fisica/Fisica semplice (per davvero).docx
+++ b/Fisica/Fisica semplice (per davvero).docx
@@ -4173,13 +4173,13 @@
           <w:r>
             <w:fldChar w:fldCharType="separate"/>
           </w:r>
-          <w:hyperlink w:anchor="_Toc126933174" w:history="1">
+          <w:hyperlink w:anchor="_Toc126943875" w:history="1">
             <w:r>
               <w:rPr>
                 <w:rStyle w:val="Collegamentoipertestuale"/>
                 <w:noProof/>
               </w:rPr>
-              <w:t>Cinematica</w:t>
+              <w:t>Fisica</w:t>
             </w:r>
             <w:r>
               <w:rPr>
@@ -4200,7 +4200,7 @@
                 <w:noProof/>
                 <w:webHidden/>
               </w:rPr>
-              <w:instrText xml:space="preserve"> PAGEREF _Toc126933174 \h </w:instrText>
+              <w:instrText xml:space="preserve"> PAGEREF _Toc126943875 \h </w:instrText>
             </w:r>
             <w:r>
               <w:rPr>
@@ -4238,16 +4238,18 @@
               <w:tab w:val="right" w:leader="dot" w:pos="9628"/>
             </w:tabs>
             <w:rPr>
+              <w:rFonts w:eastAsiaTheme="minorEastAsia"/>
               <w:noProof/>
+              <w:lang w:eastAsia="it-IT"/>
             </w:rPr>
           </w:pPr>
-          <w:hyperlink w:anchor="_Toc126933175" w:history="1">
+          <w:hyperlink w:anchor="_Toc126943876" w:history="1">
             <w:r>
               <w:rPr>
                 <w:rStyle w:val="Collegamentoipertestuale"/>
                 <w:noProof/>
               </w:rPr>
-              <w:t>Moti e tipi</w:t>
+              <w:t>Grandezze ed unità di misura</w:t>
             </w:r>
             <w:r>
               <w:rPr>
@@ -4268,75 +4270,7 @@
                 <w:noProof/>
                 <w:webHidden/>
               </w:rPr>
-              <w:instrText xml:space="preserve"> PAGEREF _Toc126933175 \h </w:instrText>
-            </w:r>
-            <w:r>
-              <w:rPr>
-                <w:noProof/>
-                <w:webHidden/>
-              </w:rPr>
-            </w:r>
-            <w:r>
-              <w:rPr>
-                <w:noProof/>
-                <w:webHidden/>
-              </w:rPr>
-              <w:fldChar w:fldCharType="separate"/>
-            </w:r>
-            <w:r>
-              <w:rPr>
-                <w:noProof/>
-                <w:webHidden/>
-              </w:rPr>
-              <w:t>2</w:t>
-            </w:r>
-            <w:r>
-              <w:rPr>
-                <w:noProof/>
-                <w:webHidden/>
-              </w:rPr>
-              <w:fldChar w:fldCharType="end"/>
-            </w:r>
-          </w:hyperlink>
-        </w:p>
-        <w:p>
-          <w:pPr>
-            <w:pStyle w:val="Sommario2"/>
-            <w:tabs>
-              <w:tab w:val="right" w:leader="dot" w:pos="9628"/>
-            </w:tabs>
-            <w:rPr>
-              <w:noProof/>
-            </w:rPr>
-          </w:pPr>
-          <w:hyperlink w:anchor="_Toc126933176" w:history="1">
-            <w:r>
-              <w:rPr>
-                <w:rStyle w:val="Collegamentoipertestuale"/>
-                <w:noProof/>
-              </w:rPr>
-              <w:t>Calcolo vettoriale</w:t>
-            </w:r>
-            <w:r>
-              <w:rPr>
-                <w:noProof/>
-                <w:webHidden/>
-              </w:rPr>
-              <w:tab/>
-            </w:r>
-            <w:r>
-              <w:rPr>
-                <w:noProof/>
-                <w:webHidden/>
-              </w:rPr>
-              <w:fldChar w:fldCharType="begin"/>
-            </w:r>
-            <w:r>
-              <w:rPr>
-                <w:noProof/>
-                <w:webHidden/>
-              </w:rPr>
-              <w:instrText xml:space="preserve"> PAGEREF _Toc126933176 \h </w:instrText>
+              <w:instrText xml:space="preserve"> PAGEREF _Toc126943876 \h </w:instrText>
             </w:r>
             <w:r>
               <w:rPr>
@@ -4379,13 +4313,13 @@
               <w:lang w:eastAsia="it-IT"/>
             </w:rPr>
           </w:pPr>
-          <w:hyperlink w:anchor="_Toc126933177" w:history="1">
+          <w:hyperlink w:anchor="_Toc126943877" w:history="1">
             <w:r>
               <w:rPr>
                 <w:rStyle w:val="Collegamentoipertestuale"/>
                 <w:noProof/>
               </w:rPr>
-              <w:t>Dinamica</w:t>
+              <w:t>Cinematica</w:t>
             </w:r>
             <w:r>
               <w:rPr>
@@ -4406,7 +4340,7 @@
                 <w:noProof/>
                 <w:webHidden/>
               </w:rPr>
-              <w:instrText xml:space="preserve"> PAGEREF _Toc126933177 \h </w:instrText>
+              <w:instrText xml:space="preserve"> PAGEREF _Toc126943877 \h </w:instrText>
             </w:r>
             <w:r>
               <w:rPr>
@@ -4426,7 +4360,7 @@
                 <w:noProof/>
                 <w:webHidden/>
               </w:rPr>
-              <w:t>3</w:t>
+              <w:t>4</w:t>
             </w:r>
             <w:r>
               <w:rPr>
@@ -4444,16 +4378,18 @@
               <w:tab w:val="right" w:leader="dot" w:pos="9628"/>
             </w:tabs>
             <w:rPr>
+              <w:rFonts w:eastAsiaTheme="minorEastAsia"/>
               <w:noProof/>
+              <w:lang w:eastAsia="it-IT"/>
             </w:rPr>
           </w:pPr>
-          <w:hyperlink w:anchor="_Toc126933178" w:history="1">
+          <w:hyperlink w:anchor="_Toc126943878" w:history="1">
             <w:r>
               <w:rPr>
                 <w:rStyle w:val="Collegamentoipertestuale"/>
                 <w:noProof/>
               </w:rPr>
-              <w:t>Forze e principi della dinamica</w:t>
+              <w:t>Calcolo vettoriale</w:t>
             </w:r>
             <w:r>
               <w:rPr>
@@ -4474,7 +4410,7 @@
                 <w:noProof/>
                 <w:webHidden/>
               </w:rPr>
-              <w:instrText xml:space="preserve"> PAGEREF _Toc126933178 \h </w:instrText>
+              <w:instrText xml:space="preserve"> PAGEREF _Toc126943878 \h </w:instrText>
             </w:r>
             <w:r>
               <w:rPr>
@@ -4494,7 +4430,7 @@
                 <w:noProof/>
                 <w:webHidden/>
               </w:rPr>
-              <w:t>3</w:t>
+              <w:t>4</w:t>
             </w:r>
             <w:r>
               <w:rPr>
@@ -4512,16 +4448,18 @@
               <w:tab w:val="right" w:leader="dot" w:pos="9628"/>
             </w:tabs>
             <w:rPr>
+              <w:rFonts w:eastAsiaTheme="minorEastAsia"/>
               <w:noProof/>
+              <w:lang w:eastAsia="it-IT"/>
             </w:rPr>
           </w:pPr>
-          <w:hyperlink w:anchor="_Toc126933179" w:history="1">
+          <w:hyperlink w:anchor="_Toc126943879" w:history="1">
             <w:r>
               <w:rPr>
                 <w:rStyle w:val="Collegamentoipertestuale"/>
                 <w:noProof/>
               </w:rPr>
-              <w:t>Sistemi di riferimento</w:t>
+              <w:t>Velocità e tipi: media, istantanea</w:t>
             </w:r>
             <w:r>
               <w:rPr>
@@ -4542,7 +4480,7 @@
                 <w:noProof/>
                 <w:webHidden/>
               </w:rPr>
-              <w:instrText xml:space="preserve"> PAGEREF _Toc126933179 \h </w:instrText>
+              <w:instrText xml:space="preserve"> PAGEREF _Toc126943879 \h </w:instrText>
             </w:r>
             <w:r>
               <w:rPr>
@@ -4562,415 +4500,7 @@
                 <w:noProof/>
                 <w:webHidden/>
               </w:rPr>
-              <w:t>3</w:t>
-            </w:r>
-            <w:r>
-              <w:rPr>
-                <w:noProof/>
-                <w:webHidden/>
-              </w:rPr>
-              <w:fldChar w:fldCharType="end"/>
-            </w:r>
-          </w:hyperlink>
-        </w:p>
-        <w:p>
-          <w:pPr>
-            <w:pStyle w:val="Sommario2"/>
-            <w:tabs>
-              <w:tab w:val="right" w:leader="dot" w:pos="9628"/>
-            </w:tabs>
-            <w:rPr>
-              <w:noProof/>
-            </w:rPr>
-          </w:pPr>
-          <w:hyperlink w:anchor="_Toc126933180" w:history="1">
-            <w:r>
-              <w:rPr>
-                <w:rStyle w:val="Collegamentoipertestuale"/>
-                <w:noProof/>
-              </w:rPr>
-              <w:t>Forze principali</w:t>
-            </w:r>
-            <w:r>
-              <w:rPr>
-                <w:noProof/>
-                <w:webHidden/>
-              </w:rPr>
-              <w:tab/>
-            </w:r>
-            <w:r>
-              <w:rPr>
-                <w:noProof/>
-                <w:webHidden/>
-              </w:rPr>
-              <w:fldChar w:fldCharType="begin"/>
-            </w:r>
-            <w:r>
-              <w:rPr>
-                <w:noProof/>
-                <w:webHidden/>
-              </w:rPr>
-              <w:instrText xml:space="preserve"> PAGEREF _Toc126933180 \h </w:instrText>
-            </w:r>
-            <w:r>
-              <w:rPr>
-                <w:noProof/>
-                <w:webHidden/>
-              </w:rPr>
-            </w:r>
-            <w:r>
-              <w:rPr>
-                <w:noProof/>
-                <w:webHidden/>
-              </w:rPr>
-              <w:fldChar w:fldCharType="separate"/>
-            </w:r>
-            <w:r>
-              <w:rPr>
-                <w:noProof/>
-                <w:webHidden/>
-              </w:rPr>
-              <w:t>3</w:t>
-            </w:r>
-            <w:r>
-              <w:rPr>
-                <w:noProof/>
-                <w:webHidden/>
-              </w:rPr>
-              <w:fldChar w:fldCharType="end"/>
-            </w:r>
-          </w:hyperlink>
-        </w:p>
-        <w:p>
-          <w:pPr>
-            <w:pStyle w:val="Sommario2"/>
-            <w:tabs>
-              <w:tab w:val="right" w:leader="dot" w:pos="9628"/>
-            </w:tabs>
-            <w:rPr>
-              <w:noProof/>
-            </w:rPr>
-          </w:pPr>
-          <w:hyperlink w:anchor="_Toc126933181" w:history="1">
-            <w:r>
-              <w:rPr>
-                <w:rStyle w:val="Collegamentoipertestuale"/>
-                <w:noProof/>
-              </w:rPr>
-              <w:t>Quantità di moto e momento</w:t>
-            </w:r>
-            <w:r>
-              <w:rPr>
-                <w:noProof/>
-                <w:webHidden/>
-              </w:rPr>
-              <w:tab/>
-            </w:r>
-            <w:r>
-              <w:rPr>
-                <w:noProof/>
-                <w:webHidden/>
-              </w:rPr>
-              <w:fldChar w:fldCharType="begin"/>
-            </w:r>
-            <w:r>
-              <w:rPr>
-                <w:noProof/>
-                <w:webHidden/>
-              </w:rPr>
-              <w:instrText xml:space="preserve"> PAGEREF _Toc126933181 \h </w:instrText>
-            </w:r>
-            <w:r>
-              <w:rPr>
-                <w:noProof/>
-                <w:webHidden/>
-              </w:rPr>
-            </w:r>
-            <w:r>
-              <w:rPr>
-                <w:noProof/>
-                <w:webHidden/>
-              </w:rPr>
-              <w:fldChar w:fldCharType="separate"/>
-            </w:r>
-            <w:r>
-              <w:rPr>
-                <w:noProof/>
-                <w:webHidden/>
-              </w:rPr>
-              <w:t>3</w:t>
-            </w:r>
-            <w:r>
-              <w:rPr>
-                <w:noProof/>
-                <w:webHidden/>
-              </w:rPr>
-              <w:fldChar w:fldCharType="end"/>
-            </w:r>
-          </w:hyperlink>
-        </w:p>
-        <w:p>
-          <w:pPr>
-            <w:pStyle w:val="Sommario2"/>
-            <w:tabs>
-              <w:tab w:val="right" w:leader="dot" w:pos="9628"/>
-            </w:tabs>
-            <w:rPr>
-              <w:noProof/>
-            </w:rPr>
-          </w:pPr>
-          <w:hyperlink w:anchor="_Toc126933182" w:history="1">
-            <w:r>
-              <w:rPr>
-                <w:rStyle w:val="Collegamentoipertestuale"/>
-                <w:noProof/>
-              </w:rPr>
-              <w:t>Gravitazione universale</w:t>
-            </w:r>
-            <w:r>
-              <w:rPr>
-                <w:noProof/>
-                <w:webHidden/>
-              </w:rPr>
-              <w:tab/>
-            </w:r>
-            <w:r>
-              <w:rPr>
-                <w:noProof/>
-                <w:webHidden/>
-              </w:rPr>
-              <w:fldChar w:fldCharType="begin"/>
-            </w:r>
-            <w:r>
-              <w:rPr>
-                <w:noProof/>
-                <w:webHidden/>
-              </w:rPr>
-              <w:instrText xml:space="preserve"> PAGEREF _Toc126933182 \h </w:instrText>
-            </w:r>
-            <w:r>
-              <w:rPr>
-                <w:noProof/>
-                <w:webHidden/>
-              </w:rPr>
-            </w:r>
-            <w:r>
-              <w:rPr>
-                <w:noProof/>
-                <w:webHidden/>
-              </w:rPr>
-              <w:fldChar w:fldCharType="separate"/>
-            </w:r>
-            <w:r>
-              <w:rPr>
-                <w:noProof/>
-                <w:webHidden/>
-              </w:rPr>
-              <w:t>3</w:t>
-            </w:r>
-            <w:r>
-              <w:rPr>
-                <w:noProof/>
-                <w:webHidden/>
-              </w:rPr>
-              <w:fldChar w:fldCharType="end"/>
-            </w:r>
-          </w:hyperlink>
-        </w:p>
-        <w:p>
-          <w:pPr>
-            <w:pStyle w:val="Sommario2"/>
-            <w:tabs>
-              <w:tab w:val="right" w:leader="dot" w:pos="9628"/>
-            </w:tabs>
-            <w:rPr>
-              <w:noProof/>
-            </w:rPr>
-          </w:pPr>
-          <w:hyperlink w:anchor="_Toc126933183" w:history="1">
-            <w:r>
-              <w:rPr>
-                <w:rStyle w:val="Collegamentoipertestuale"/>
-                <w:noProof/>
-              </w:rPr>
-              <w:t>Meccanica dei fluidi</w:t>
-            </w:r>
-            <w:r>
-              <w:rPr>
-                <w:noProof/>
-                <w:webHidden/>
-              </w:rPr>
-              <w:tab/>
-            </w:r>
-            <w:r>
-              <w:rPr>
-                <w:noProof/>
-                <w:webHidden/>
-              </w:rPr>
-              <w:fldChar w:fldCharType="begin"/>
-            </w:r>
-            <w:r>
-              <w:rPr>
-                <w:noProof/>
-                <w:webHidden/>
-              </w:rPr>
-              <w:instrText xml:space="preserve"> PAGEREF _Toc126933183 \h </w:instrText>
-            </w:r>
-            <w:r>
-              <w:rPr>
-                <w:noProof/>
-                <w:webHidden/>
-              </w:rPr>
-            </w:r>
-            <w:r>
-              <w:rPr>
-                <w:noProof/>
-                <w:webHidden/>
-              </w:rPr>
-              <w:fldChar w:fldCharType="separate"/>
-            </w:r>
-            <w:r>
-              <w:rPr>
-                <w:noProof/>
-                <w:webHidden/>
-              </w:rPr>
-              <w:t>3</w:t>
-            </w:r>
-            <w:r>
-              <w:rPr>
-                <w:noProof/>
-                <w:webHidden/>
-              </w:rPr>
-              <w:fldChar w:fldCharType="end"/>
-            </w:r>
-          </w:hyperlink>
-        </w:p>
-        <w:p>
-          <w:pPr>
-            <w:pStyle w:val="Sommario2"/>
-            <w:tabs>
-              <w:tab w:val="right" w:leader="dot" w:pos="9628"/>
-            </w:tabs>
-            <w:rPr>
-              <w:noProof/>
-            </w:rPr>
-          </w:pPr>
-          <w:hyperlink w:anchor="_Toc126933184" w:history="1">
-            <w:r>
-              <w:rPr>
-                <w:rStyle w:val="Collegamentoipertestuale"/>
-                <w:noProof/>
-              </w:rPr>
-              <w:t>Corpo rigido</w:t>
-            </w:r>
-            <w:r>
-              <w:rPr>
-                <w:noProof/>
-                <w:webHidden/>
-              </w:rPr>
-              <w:tab/>
-            </w:r>
-            <w:r>
-              <w:rPr>
-                <w:noProof/>
-                <w:webHidden/>
-              </w:rPr>
-              <w:fldChar w:fldCharType="begin"/>
-            </w:r>
-            <w:r>
-              <w:rPr>
-                <w:noProof/>
-                <w:webHidden/>
-              </w:rPr>
-              <w:instrText xml:space="preserve"> PAGEREF _Toc126933184 \h </w:instrText>
-            </w:r>
-            <w:r>
-              <w:rPr>
-                <w:noProof/>
-                <w:webHidden/>
-              </w:rPr>
-            </w:r>
-            <w:r>
-              <w:rPr>
-                <w:noProof/>
-                <w:webHidden/>
-              </w:rPr>
-              <w:fldChar w:fldCharType="separate"/>
-            </w:r>
-            <w:r>
-              <w:rPr>
-                <w:noProof/>
-                <w:webHidden/>
-              </w:rPr>
-              <w:t>3</w:t>
-            </w:r>
-            <w:r>
-              <w:rPr>
-                <w:noProof/>
-                <w:webHidden/>
-              </w:rPr>
-              <w:fldChar w:fldCharType="end"/>
-            </w:r>
-          </w:hyperlink>
-        </w:p>
-        <w:p>
-          <w:pPr>
-            <w:pStyle w:val="Sommario2"/>
-            <w:tabs>
-              <w:tab w:val="right" w:leader="dot" w:pos="9628"/>
-            </w:tabs>
-            <w:rPr>
-              <w:noProof/>
-            </w:rPr>
-          </w:pPr>
-          <w:hyperlink w:anchor="_Toc126933185" w:history="1">
-            <w:r>
-              <w:rPr>
-                <w:rStyle w:val="Collegamentoipertestuale"/>
-                <w:noProof/>
-              </w:rPr>
-              <w:t>Momento di una forza</w:t>
-            </w:r>
-            <w:r>
-              <w:rPr>
-                <w:noProof/>
-                <w:webHidden/>
-              </w:rPr>
-              <w:tab/>
-            </w:r>
-            <w:r>
-              <w:rPr>
-                <w:noProof/>
-                <w:webHidden/>
-              </w:rPr>
-              <w:fldChar w:fldCharType="begin"/>
-            </w:r>
-            <w:r>
-              <w:rPr>
-                <w:noProof/>
-                <w:webHidden/>
-              </w:rPr>
-              <w:instrText xml:space="preserve"> PAGEREF _Toc126933185 \h </w:instrText>
-            </w:r>
-            <w:r>
-              <w:rPr>
-                <w:noProof/>
-                <w:webHidden/>
-              </w:rPr>
-            </w:r>
-            <w:r>
-              <w:rPr>
-                <w:noProof/>
-                <w:webHidden/>
-              </w:rPr>
-              <w:fldChar w:fldCharType="separate"/>
-            </w:r>
-            <w:r>
-              <w:rPr>
-                <w:noProof/>
-                <w:webHidden/>
-              </w:rPr>
-              <w:t>3</w:t>
+              <w:t>9</w:t>
             </w:r>
             <w:r>
               <w:rPr>
@@ -4993,13 +4523,13 @@
               <w:lang w:eastAsia="it-IT"/>
             </w:rPr>
           </w:pPr>
-          <w:hyperlink w:anchor="_Toc126933186" w:history="1">
+          <w:hyperlink w:anchor="_Toc126943880" w:history="1">
             <w:r>
               <w:rPr>
                 <w:rStyle w:val="Collegamentoipertestuale"/>
                 <w:noProof/>
               </w:rPr>
-              <w:t>Statica</w:t>
+              <w:t>Dinamica</w:t>
             </w:r>
             <w:r>
               <w:rPr>
@@ -5020,7 +4550,7 @@
                 <w:noProof/>
                 <w:webHidden/>
               </w:rPr>
-              <w:instrText xml:space="preserve"> PAGEREF _Toc126933186 \h </w:instrText>
+              <w:instrText xml:space="preserve"> PAGEREF _Toc126943880 \h </w:instrText>
             </w:r>
             <w:r>
               <w:rPr>
@@ -5040,7 +4570,567 @@
                 <w:noProof/>
                 <w:webHidden/>
               </w:rPr>
-              <w:t>4</w:t>
+              <w:t>11</w:t>
+            </w:r>
+            <w:r>
+              <w:rPr>
+                <w:noProof/>
+                <w:webHidden/>
+              </w:rPr>
+              <w:fldChar w:fldCharType="end"/>
+            </w:r>
+          </w:hyperlink>
+        </w:p>
+        <w:p>
+          <w:pPr>
+            <w:pStyle w:val="Sommario2"/>
+            <w:tabs>
+              <w:tab w:val="right" w:leader="dot" w:pos="9628"/>
+            </w:tabs>
+            <w:rPr>
+              <w:rFonts w:eastAsiaTheme="minorEastAsia"/>
+              <w:noProof/>
+              <w:lang w:eastAsia="it-IT"/>
+            </w:rPr>
+          </w:pPr>
+          <w:hyperlink w:anchor="_Toc126943881" w:history="1">
+            <w:r>
+              <w:rPr>
+                <w:rStyle w:val="Collegamentoipertestuale"/>
+                <w:noProof/>
+              </w:rPr>
+              <w:t>Forze e principi della dinamica</w:t>
+            </w:r>
+            <w:r>
+              <w:rPr>
+                <w:noProof/>
+                <w:webHidden/>
+              </w:rPr>
+              <w:tab/>
+            </w:r>
+            <w:r>
+              <w:rPr>
+                <w:noProof/>
+                <w:webHidden/>
+              </w:rPr>
+              <w:fldChar w:fldCharType="begin"/>
+            </w:r>
+            <w:r>
+              <w:rPr>
+                <w:noProof/>
+                <w:webHidden/>
+              </w:rPr>
+              <w:instrText xml:space="preserve"> PAGEREF _Toc126943881 \h </w:instrText>
+            </w:r>
+            <w:r>
+              <w:rPr>
+                <w:noProof/>
+                <w:webHidden/>
+              </w:rPr>
+            </w:r>
+            <w:r>
+              <w:rPr>
+                <w:noProof/>
+                <w:webHidden/>
+              </w:rPr>
+              <w:fldChar w:fldCharType="separate"/>
+            </w:r>
+            <w:r>
+              <w:rPr>
+                <w:noProof/>
+                <w:webHidden/>
+              </w:rPr>
+              <w:t>11</w:t>
+            </w:r>
+            <w:r>
+              <w:rPr>
+                <w:noProof/>
+                <w:webHidden/>
+              </w:rPr>
+              <w:fldChar w:fldCharType="end"/>
+            </w:r>
+          </w:hyperlink>
+        </w:p>
+        <w:p>
+          <w:pPr>
+            <w:pStyle w:val="Sommario2"/>
+            <w:tabs>
+              <w:tab w:val="right" w:leader="dot" w:pos="9628"/>
+            </w:tabs>
+            <w:rPr>
+              <w:rFonts w:eastAsiaTheme="minorEastAsia"/>
+              <w:noProof/>
+              <w:lang w:eastAsia="it-IT"/>
+            </w:rPr>
+          </w:pPr>
+          <w:hyperlink w:anchor="_Toc126943882" w:history="1">
+            <w:r>
+              <w:rPr>
+                <w:rStyle w:val="Collegamentoipertestuale"/>
+                <w:noProof/>
+              </w:rPr>
+              <w:t>Sistemi di riferimento</w:t>
+            </w:r>
+            <w:r>
+              <w:rPr>
+                <w:noProof/>
+                <w:webHidden/>
+              </w:rPr>
+              <w:tab/>
+            </w:r>
+            <w:r>
+              <w:rPr>
+                <w:noProof/>
+                <w:webHidden/>
+              </w:rPr>
+              <w:fldChar w:fldCharType="begin"/>
+            </w:r>
+            <w:r>
+              <w:rPr>
+                <w:noProof/>
+                <w:webHidden/>
+              </w:rPr>
+              <w:instrText xml:space="preserve"> PAGEREF _Toc126943882 \h </w:instrText>
+            </w:r>
+            <w:r>
+              <w:rPr>
+                <w:noProof/>
+                <w:webHidden/>
+              </w:rPr>
+            </w:r>
+            <w:r>
+              <w:rPr>
+                <w:noProof/>
+                <w:webHidden/>
+              </w:rPr>
+              <w:fldChar w:fldCharType="separate"/>
+            </w:r>
+            <w:r>
+              <w:rPr>
+                <w:noProof/>
+                <w:webHidden/>
+              </w:rPr>
+              <w:t>11</w:t>
+            </w:r>
+            <w:r>
+              <w:rPr>
+                <w:noProof/>
+                <w:webHidden/>
+              </w:rPr>
+              <w:fldChar w:fldCharType="end"/>
+            </w:r>
+          </w:hyperlink>
+        </w:p>
+        <w:p>
+          <w:pPr>
+            <w:pStyle w:val="Sommario2"/>
+            <w:tabs>
+              <w:tab w:val="right" w:leader="dot" w:pos="9628"/>
+            </w:tabs>
+            <w:rPr>
+              <w:rFonts w:eastAsiaTheme="minorEastAsia"/>
+              <w:noProof/>
+              <w:lang w:eastAsia="it-IT"/>
+            </w:rPr>
+          </w:pPr>
+          <w:hyperlink w:anchor="_Toc126943883" w:history="1">
+            <w:r>
+              <w:rPr>
+                <w:rStyle w:val="Collegamentoipertestuale"/>
+                <w:noProof/>
+              </w:rPr>
+              <w:t>Forze principali</w:t>
+            </w:r>
+            <w:r>
+              <w:rPr>
+                <w:noProof/>
+                <w:webHidden/>
+              </w:rPr>
+              <w:tab/>
+            </w:r>
+            <w:r>
+              <w:rPr>
+                <w:noProof/>
+                <w:webHidden/>
+              </w:rPr>
+              <w:fldChar w:fldCharType="begin"/>
+            </w:r>
+            <w:r>
+              <w:rPr>
+                <w:noProof/>
+                <w:webHidden/>
+              </w:rPr>
+              <w:instrText xml:space="preserve"> PAGEREF _Toc126943883 \h </w:instrText>
+            </w:r>
+            <w:r>
+              <w:rPr>
+                <w:noProof/>
+                <w:webHidden/>
+              </w:rPr>
+            </w:r>
+            <w:r>
+              <w:rPr>
+                <w:noProof/>
+                <w:webHidden/>
+              </w:rPr>
+              <w:fldChar w:fldCharType="separate"/>
+            </w:r>
+            <w:r>
+              <w:rPr>
+                <w:noProof/>
+                <w:webHidden/>
+              </w:rPr>
+              <w:t>11</w:t>
+            </w:r>
+            <w:r>
+              <w:rPr>
+                <w:noProof/>
+                <w:webHidden/>
+              </w:rPr>
+              <w:fldChar w:fldCharType="end"/>
+            </w:r>
+          </w:hyperlink>
+        </w:p>
+        <w:p>
+          <w:pPr>
+            <w:pStyle w:val="Sommario2"/>
+            <w:tabs>
+              <w:tab w:val="right" w:leader="dot" w:pos="9628"/>
+            </w:tabs>
+            <w:rPr>
+              <w:rFonts w:eastAsiaTheme="minorEastAsia"/>
+              <w:noProof/>
+              <w:lang w:eastAsia="it-IT"/>
+            </w:rPr>
+          </w:pPr>
+          <w:hyperlink w:anchor="_Toc126943884" w:history="1">
+            <w:r>
+              <w:rPr>
+                <w:rStyle w:val="Collegamentoipertestuale"/>
+                <w:noProof/>
+              </w:rPr>
+              <w:t>Quantità di moto e momento</w:t>
+            </w:r>
+            <w:r>
+              <w:rPr>
+                <w:noProof/>
+                <w:webHidden/>
+              </w:rPr>
+              <w:tab/>
+            </w:r>
+            <w:r>
+              <w:rPr>
+                <w:noProof/>
+                <w:webHidden/>
+              </w:rPr>
+              <w:fldChar w:fldCharType="begin"/>
+            </w:r>
+            <w:r>
+              <w:rPr>
+                <w:noProof/>
+                <w:webHidden/>
+              </w:rPr>
+              <w:instrText xml:space="preserve"> PAGEREF _Toc126943884 \h </w:instrText>
+            </w:r>
+            <w:r>
+              <w:rPr>
+                <w:noProof/>
+                <w:webHidden/>
+              </w:rPr>
+            </w:r>
+            <w:r>
+              <w:rPr>
+                <w:noProof/>
+                <w:webHidden/>
+              </w:rPr>
+              <w:fldChar w:fldCharType="separate"/>
+            </w:r>
+            <w:r>
+              <w:rPr>
+                <w:noProof/>
+                <w:webHidden/>
+              </w:rPr>
+              <w:t>11</w:t>
+            </w:r>
+            <w:r>
+              <w:rPr>
+                <w:noProof/>
+                <w:webHidden/>
+              </w:rPr>
+              <w:fldChar w:fldCharType="end"/>
+            </w:r>
+          </w:hyperlink>
+        </w:p>
+        <w:p>
+          <w:pPr>
+            <w:pStyle w:val="Sommario2"/>
+            <w:tabs>
+              <w:tab w:val="right" w:leader="dot" w:pos="9628"/>
+            </w:tabs>
+            <w:rPr>
+              <w:rFonts w:eastAsiaTheme="minorEastAsia"/>
+              <w:noProof/>
+              <w:lang w:eastAsia="it-IT"/>
+            </w:rPr>
+          </w:pPr>
+          <w:hyperlink w:anchor="_Toc126943885" w:history="1">
+            <w:r>
+              <w:rPr>
+                <w:rStyle w:val="Collegamentoipertestuale"/>
+                <w:noProof/>
+              </w:rPr>
+              <w:t>Gravitazione universale</w:t>
+            </w:r>
+            <w:r>
+              <w:rPr>
+                <w:noProof/>
+                <w:webHidden/>
+              </w:rPr>
+              <w:tab/>
+            </w:r>
+            <w:r>
+              <w:rPr>
+                <w:noProof/>
+                <w:webHidden/>
+              </w:rPr>
+              <w:fldChar w:fldCharType="begin"/>
+            </w:r>
+            <w:r>
+              <w:rPr>
+                <w:noProof/>
+                <w:webHidden/>
+              </w:rPr>
+              <w:instrText xml:space="preserve"> PAGEREF _Toc126943885 \h </w:instrText>
+            </w:r>
+            <w:r>
+              <w:rPr>
+                <w:noProof/>
+                <w:webHidden/>
+              </w:rPr>
+            </w:r>
+            <w:r>
+              <w:rPr>
+                <w:noProof/>
+                <w:webHidden/>
+              </w:rPr>
+              <w:fldChar w:fldCharType="separate"/>
+            </w:r>
+            <w:r>
+              <w:rPr>
+                <w:noProof/>
+                <w:webHidden/>
+              </w:rPr>
+              <w:t>11</w:t>
+            </w:r>
+            <w:r>
+              <w:rPr>
+                <w:noProof/>
+                <w:webHidden/>
+              </w:rPr>
+              <w:fldChar w:fldCharType="end"/>
+            </w:r>
+          </w:hyperlink>
+        </w:p>
+        <w:p>
+          <w:pPr>
+            <w:pStyle w:val="Sommario2"/>
+            <w:tabs>
+              <w:tab w:val="right" w:leader="dot" w:pos="9628"/>
+            </w:tabs>
+            <w:rPr>
+              <w:rFonts w:eastAsiaTheme="minorEastAsia"/>
+              <w:noProof/>
+              <w:lang w:eastAsia="it-IT"/>
+            </w:rPr>
+          </w:pPr>
+          <w:hyperlink w:anchor="_Toc126943886" w:history="1">
+            <w:r>
+              <w:rPr>
+                <w:rStyle w:val="Collegamentoipertestuale"/>
+                <w:noProof/>
+              </w:rPr>
+              <w:t>Meccanica dei fluidi</w:t>
+            </w:r>
+            <w:r>
+              <w:rPr>
+                <w:noProof/>
+                <w:webHidden/>
+              </w:rPr>
+              <w:tab/>
+            </w:r>
+            <w:r>
+              <w:rPr>
+                <w:noProof/>
+                <w:webHidden/>
+              </w:rPr>
+              <w:fldChar w:fldCharType="begin"/>
+            </w:r>
+            <w:r>
+              <w:rPr>
+                <w:noProof/>
+                <w:webHidden/>
+              </w:rPr>
+              <w:instrText xml:space="preserve"> PAGEREF _Toc126943886 \h </w:instrText>
+            </w:r>
+            <w:r>
+              <w:rPr>
+                <w:noProof/>
+                <w:webHidden/>
+              </w:rPr>
+            </w:r>
+            <w:r>
+              <w:rPr>
+                <w:noProof/>
+                <w:webHidden/>
+              </w:rPr>
+              <w:fldChar w:fldCharType="separate"/>
+            </w:r>
+            <w:r>
+              <w:rPr>
+                <w:noProof/>
+                <w:webHidden/>
+              </w:rPr>
+              <w:t>11</w:t>
+            </w:r>
+            <w:r>
+              <w:rPr>
+                <w:noProof/>
+                <w:webHidden/>
+              </w:rPr>
+              <w:fldChar w:fldCharType="end"/>
+            </w:r>
+          </w:hyperlink>
+        </w:p>
+        <w:p>
+          <w:pPr>
+            <w:pStyle w:val="Sommario2"/>
+            <w:tabs>
+              <w:tab w:val="right" w:leader="dot" w:pos="9628"/>
+            </w:tabs>
+            <w:rPr>
+              <w:rFonts w:eastAsiaTheme="minorEastAsia"/>
+              <w:noProof/>
+              <w:lang w:eastAsia="it-IT"/>
+            </w:rPr>
+          </w:pPr>
+          <w:hyperlink w:anchor="_Toc126943887" w:history="1">
+            <w:r>
+              <w:rPr>
+                <w:rStyle w:val="Collegamentoipertestuale"/>
+                <w:noProof/>
+              </w:rPr>
+              <w:t>Corpo rigido</w:t>
+            </w:r>
+            <w:r>
+              <w:rPr>
+                <w:noProof/>
+                <w:webHidden/>
+              </w:rPr>
+              <w:tab/>
+            </w:r>
+            <w:r>
+              <w:rPr>
+                <w:noProof/>
+                <w:webHidden/>
+              </w:rPr>
+              <w:fldChar w:fldCharType="begin"/>
+            </w:r>
+            <w:r>
+              <w:rPr>
+                <w:noProof/>
+                <w:webHidden/>
+              </w:rPr>
+              <w:instrText xml:space="preserve"> PAGEREF _Toc126943887 \h </w:instrText>
+            </w:r>
+            <w:r>
+              <w:rPr>
+                <w:noProof/>
+                <w:webHidden/>
+              </w:rPr>
+            </w:r>
+            <w:r>
+              <w:rPr>
+                <w:noProof/>
+                <w:webHidden/>
+              </w:rPr>
+              <w:fldChar w:fldCharType="separate"/>
+            </w:r>
+            <w:r>
+              <w:rPr>
+                <w:noProof/>
+                <w:webHidden/>
+              </w:rPr>
+              <w:t>11</w:t>
+            </w:r>
+            <w:r>
+              <w:rPr>
+                <w:noProof/>
+                <w:webHidden/>
+              </w:rPr>
+              <w:fldChar w:fldCharType="end"/>
+            </w:r>
+          </w:hyperlink>
+        </w:p>
+        <w:p>
+          <w:pPr>
+            <w:pStyle w:val="Sommario2"/>
+            <w:tabs>
+              <w:tab w:val="right" w:leader="dot" w:pos="9628"/>
+            </w:tabs>
+            <w:rPr>
+              <w:rFonts w:eastAsiaTheme="minorEastAsia"/>
+              <w:noProof/>
+              <w:lang w:eastAsia="it-IT"/>
+            </w:rPr>
+          </w:pPr>
+          <w:hyperlink w:anchor="_Toc126943888" w:history="1">
+            <w:r>
+              <w:rPr>
+                <w:rStyle w:val="Collegamentoipertestuale"/>
+                <w:noProof/>
+              </w:rPr>
+              <w:t>Momento di una forza</w:t>
+            </w:r>
+            <w:r>
+              <w:rPr>
+                <w:noProof/>
+                <w:webHidden/>
+              </w:rPr>
+              <w:tab/>
+            </w:r>
+            <w:r>
+              <w:rPr>
+                <w:noProof/>
+                <w:webHidden/>
+              </w:rPr>
+              <w:fldChar w:fldCharType="begin"/>
+            </w:r>
+            <w:r>
+              <w:rPr>
+                <w:noProof/>
+                <w:webHidden/>
+              </w:rPr>
+              <w:instrText xml:space="preserve"> PAGEREF _Toc126943888 \h </w:instrText>
+            </w:r>
+            <w:r>
+              <w:rPr>
+                <w:noProof/>
+                <w:webHidden/>
+              </w:rPr>
+            </w:r>
+            <w:r>
+              <w:rPr>
+                <w:noProof/>
+                <w:webHidden/>
+              </w:rPr>
+              <w:fldChar w:fldCharType="separate"/>
+            </w:r>
+            <w:r>
+              <w:rPr>
+                <w:noProof/>
+                <w:webHidden/>
+              </w:rPr>
+              <w:t>11</w:t>
             </w:r>
             <w:r>
               <w:rPr>
@@ -5063,13 +5153,13 @@
               <w:lang w:eastAsia="it-IT"/>
             </w:rPr>
           </w:pPr>
-          <w:hyperlink w:anchor="_Toc126933187" w:history="1">
+          <w:hyperlink w:anchor="_Toc126943889" w:history="1">
             <w:r>
               <w:rPr>
                 <w:rStyle w:val="Collegamentoipertestuale"/>
                 <w:noProof/>
               </w:rPr>
-              <w:t>Termodinamica</w:t>
+              <w:t>Statica</w:t>
             </w:r>
             <w:r>
               <w:rPr>
@@ -5090,7 +5180,7 @@
                 <w:noProof/>
                 <w:webHidden/>
               </w:rPr>
-              <w:instrText xml:space="preserve"> PAGEREF _Toc126933187 \h </w:instrText>
+              <w:instrText xml:space="preserve"> PAGEREF _Toc126943889 \h </w:instrText>
             </w:r>
             <w:r>
               <w:rPr>
@@ -5110,415 +5200,7 @@
                 <w:noProof/>
                 <w:webHidden/>
               </w:rPr>
-              <w:t>5</w:t>
-            </w:r>
-            <w:r>
-              <w:rPr>
-                <w:noProof/>
-                <w:webHidden/>
-              </w:rPr>
-              <w:fldChar w:fldCharType="end"/>
-            </w:r>
-          </w:hyperlink>
-        </w:p>
-        <w:p>
-          <w:pPr>
-            <w:pStyle w:val="Sommario2"/>
-            <w:tabs>
-              <w:tab w:val="right" w:leader="dot" w:pos="9628"/>
-            </w:tabs>
-            <w:rPr>
-              <w:noProof/>
-            </w:rPr>
-          </w:pPr>
-          <w:hyperlink w:anchor="_Toc126933188" w:history="1">
-            <w:r>
-              <w:rPr>
-                <w:rStyle w:val="Collegamentoipertestuale"/>
-                <w:noProof/>
-              </w:rPr>
-              <w:t>Primo principio della termodinamica</w:t>
-            </w:r>
-            <w:r>
-              <w:rPr>
-                <w:noProof/>
-                <w:webHidden/>
-              </w:rPr>
-              <w:tab/>
-            </w:r>
-            <w:r>
-              <w:rPr>
-                <w:noProof/>
-                <w:webHidden/>
-              </w:rPr>
-              <w:fldChar w:fldCharType="begin"/>
-            </w:r>
-            <w:r>
-              <w:rPr>
-                <w:noProof/>
-                <w:webHidden/>
-              </w:rPr>
-              <w:instrText xml:space="preserve"> PAGEREF _Toc126933188 \h </w:instrText>
-            </w:r>
-            <w:r>
-              <w:rPr>
-                <w:noProof/>
-                <w:webHidden/>
-              </w:rPr>
-            </w:r>
-            <w:r>
-              <w:rPr>
-                <w:noProof/>
-                <w:webHidden/>
-              </w:rPr>
-              <w:fldChar w:fldCharType="separate"/>
-            </w:r>
-            <w:r>
-              <w:rPr>
-                <w:noProof/>
-                <w:webHidden/>
-              </w:rPr>
-              <w:t>5</w:t>
-            </w:r>
-            <w:r>
-              <w:rPr>
-                <w:noProof/>
-                <w:webHidden/>
-              </w:rPr>
-              <w:fldChar w:fldCharType="end"/>
-            </w:r>
-          </w:hyperlink>
-        </w:p>
-        <w:p>
-          <w:pPr>
-            <w:pStyle w:val="Sommario2"/>
-            <w:tabs>
-              <w:tab w:val="right" w:leader="dot" w:pos="9628"/>
-            </w:tabs>
-            <w:rPr>
-              <w:noProof/>
-            </w:rPr>
-          </w:pPr>
-          <w:hyperlink w:anchor="_Toc126933189" w:history="1">
-            <w:r>
-              <w:rPr>
-                <w:rStyle w:val="Collegamentoipertestuale"/>
-                <w:noProof/>
-              </w:rPr>
-              <w:t>Secondo principio della termodinamica</w:t>
-            </w:r>
-            <w:r>
-              <w:rPr>
-                <w:noProof/>
-                <w:webHidden/>
-              </w:rPr>
-              <w:tab/>
-            </w:r>
-            <w:r>
-              <w:rPr>
-                <w:noProof/>
-                <w:webHidden/>
-              </w:rPr>
-              <w:fldChar w:fldCharType="begin"/>
-            </w:r>
-            <w:r>
-              <w:rPr>
-                <w:noProof/>
-                <w:webHidden/>
-              </w:rPr>
-              <w:instrText xml:space="preserve"> PAGEREF _Toc126933189 \h </w:instrText>
-            </w:r>
-            <w:r>
-              <w:rPr>
-                <w:noProof/>
-                <w:webHidden/>
-              </w:rPr>
-            </w:r>
-            <w:r>
-              <w:rPr>
-                <w:noProof/>
-                <w:webHidden/>
-              </w:rPr>
-              <w:fldChar w:fldCharType="separate"/>
-            </w:r>
-            <w:r>
-              <w:rPr>
-                <w:noProof/>
-                <w:webHidden/>
-              </w:rPr>
-              <w:t>5</w:t>
-            </w:r>
-            <w:r>
-              <w:rPr>
-                <w:noProof/>
-                <w:webHidden/>
-              </w:rPr>
-              <w:fldChar w:fldCharType="end"/>
-            </w:r>
-          </w:hyperlink>
-        </w:p>
-        <w:p>
-          <w:pPr>
-            <w:pStyle w:val="Sommario2"/>
-            <w:tabs>
-              <w:tab w:val="right" w:leader="dot" w:pos="9628"/>
-            </w:tabs>
-            <w:rPr>
-              <w:noProof/>
-            </w:rPr>
-          </w:pPr>
-          <w:hyperlink w:anchor="_Toc126933190" w:history="1">
-            <w:r>
-              <w:rPr>
-                <w:rStyle w:val="Collegamentoipertestuale"/>
-                <w:noProof/>
-              </w:rPr>
-              <w:t>Onde</w:t>
-            </w:r>
-            <w:r>
-              <w:rPr>
-                <w:noProof/>
-                <w:webHidden/>
-              </w:rPr>
-              <w:tab/>
-            </w:r>
-            <w:r>
-              <w:rPr>
-                <w:noProof/>
-                <w:webHidden/>
-              </w:rPr>
-              <w:fldChar w:fldCharType="begin"/>
-            </w:r>
-            <w:r>
-              <w:rPr>
-                <w:noProof/>
-                <w:webHidden/>
-              </w:rPr>
-              <w:instrText xml:space="preserve"> PAGEREF _Toc126933190 \h </w:instrText>
-            </w:r>
-            <w:r>
-              <w:rPr>
-                <w:noProof/>
-                <w:webHidden/>
-              </w:rPr>
-            </w:r>
-            <w:r>
-              <w:rPr>
-                <w:noProof/>
-                <w:webHidden/>
-              </w:rPr>
-              <w:fldChar w:fldCharType="separate"/>
-            </w:r>
-            <w:r>
-              <w:rPr>
-                <w:noProof/>
-                <w:webHidden/>
-              </w:rPr>
-              <w:t>5</w:t>
-            </w:r>
-            <w:r>
-              <w:rPr>
-                <w:noProof/>
-                <w:webHidden/>
-              </w:rPr>
-              <w:fldChar w:fldCharType="end"/>
-            </w:r>
-          </w:hyperlink>
-        </w:p>
-        <w:p>
-          <w:pPr>
-            <w:pStyle w:val="Sommario2"/>
-            <w:tabs>
-              <w:tab w:val="right" w:leader="dot" w:pos="9628"/>
-            </w:tabs>
-            <w:rPr>
-              <w:noProof/>
-            </w:rPr>
-          </w:pPr>
-          <w:hyperlink w:anchor="_Toc126933191" w:history="1">
-            <w:r>
-              <w:rPr>
-                <w:rStyle w:val="Collegamentoipertestuale"/>
-                <w:noProof/>
-              </w:rPr>
-              <w:t>Suono</w:t>
-            </w:r>
-            <w:r>
-              <w:rPr>
-                <w:noProof/>
-                <w:webHidden/>
-              </w:rPr>
-              <w:tab/>
-            </w:r>
-            <w:r>
-              <w:rPr>
-                <w:noProof/>
-                <w:webHidden/>
-              </w:rPr>
-              <w:fldChar w:fldCharType="begin"/>
-            </w:r>
-            <w:r>
-              <w:rPr>
-                <w:noProof/>
-                <w:webHidden/>
-              </w:rPr>
-              <w:instrText xml:space="preserve"> PAGEREF _Toc126933191 \h </w:instrText>
-            </w:r>
-            <w:r>
-              <w:rPr>
-                <w:noProof/>
-                <w:webHidden/>
-              </w:rPr>
-            </w:r>
-            <w:r>
-              <w:rPr>
-                <w:noProof/>
-                <w:webHidden/>
-              </w:rPr>
-              <w:fldChar w:fldCharType="separate"/>
-            </w:r>
-            <w:r>
-              <w:rPr>
-                <w:noProof/>
-                <w:webHidden/>
-              </w:rPr>
-              <w:t>5</w:t>
-            </w:r>
-            <w:r>
-              <w:rPr>
-                <w:noProof/>
-                <w:webHidden/>
-              </w:rPr>
-              <w:fldChar w:fldCharType="end"/>
-            </w:r>
-          </w:hyperlink>
-        </w:p>
-        <w:p>
-          <w:pPr>
-            <w:pStyle w:val="Sommario2"/>
-            <w:tabs>
-              <w:tab w:val="right" w:leader="dot" w:pos="9628"/>
-            </w:tabs>
-            <w:rPr>
-              <w:noProof/>
-            </w:rPr>
-          </w:pPr>
-          <w:hyperlink w:anchor="_Toc126933192" w:history="1">
-            <w:r>
-              <w:rPr>
-                <w:rStyle w:val="Collegamentoipertestuale"/>
-                <w:noProof/>
-              </w:rPr>
-              <w:t>Luce</w:t>
-            </w:r>
-            <w:r>
-              <w:rPr>
-                <w:noProof/>
-                <w:webHidden/>
-              </w:rPr>
-              <w:tab/>
-            </w:r>
-            <w:r>
-              <w:rPr>
-                <w:noProof/>
-                <w:webHidden/>
-              </w:rPr>
-              <w:fldChar w:fldCharType="begin"/>
-            </w:r>
-            <w:r>
-              <w:rPr>
-                <w:noProof/>
-                <w:webHidden/>
-              </w:rPr>
-              <w:instrText xml:space="preserve"> PAGEREF _Toc126933192 \h </w:instrText>
-            </w:r>
-            <w:r>
-              <w:rPr>
-                <w:noProof/>
-                <w:webHidden/>
-              </w:rPr>
-            </w:r>
-            <w:r>
-              <w:rPr>
-                <w:noProof/>
-                <w:webHidden/>
-              </w:rPr>
-              <w:fldChar w:fldCharType="separate"/>
-            </w:r>
-            <w:r>
-              <w:rPr>
-                <w:noProof/>
-                <w:webHidden/>
-              </w:rPr>
-              <w:t>5</w:t>
-            </w:r>
-            <w:r>
-              <w:rPr>
-                <w:noProof/>
-                <w:webHidden/>
-              </w:rPr>
-              <w:fldChar w:fldCharType="end"/>
-            </w:r>
-          </w:hyperlink>
-        </w:p>
-        <w:p>
-          <w:pPr>
-            <w:pStyle w:val="Sommario2"/>
-            <w:tabs>
-              <w:tab w:val="right" w:leader="dot" w:pos="9628"/>
-            </w:tabs>
-            <w:rPr>
-              <w:noProof/>
-            </w:rPr>
-          </w:pPr>
-          <w:hyperlink w:anchor="_Toc126933193" w:history="1">
-            <w:r>
-              <w:rPr>
-                <w:rStyle w:val="Collegamentoipertestuale"/>
-                <w:noProof/>
-              </w:rPr>
-              <w:t>Relatività</w:t>
-            </w:r>
-            <w:r>
-              <w:rPr>
-                <w:noProof/>
-                <w:webHidden/>
-              </w:rPr>
-              <w:tab/>
-            </w:r>
-            <w:r>
-              <w:rPr>
-                <w:noProof/>
-                <w:webHidden/>
-              </w:rPr>
-              <w:fldChar w:fldCharType="begin"/>
-            </w:r>
-            <w:r>
-              <w:rPr>
-                <w:noProof/>
-                <w:webHidden/>
-              </w:rPr>
-              <w:instrText xml:space="preserve"> PAGEREF _Toc126933193 \h </w:instrText>
-            </w:r>
-            <w:r>
-              <w:rPr>
-                <w:noProof/>
-                <w:webHidden/>
-              </w:rPr>
-            </w:r>
-            <w:r>
-              <w:rPr>
-                <w:noProof/>
-                <w:webHidden/>
-              </w:rPr>
-              <w:fldChar w:fldCharType="separate"/>
-            </w:r>
-            <w:r>
-              <w:rPr>
-                <w:noProof/>
-                <w:webHidden/>
-              </w:rPr>
-              <w:t>5</w:t>
+              <w:t>12</w:t>
             </w:r>
             <w:r>
               <w:rPr>
@@ -5541,13 +5223,13 @@
               <w:lang w:eastAsia="it-IT"/>
             </w:rPr>
           </w:pPr>
-          <w:hyperlink w:anchor="_Toc126933194" w:history="1">
+          <w:hyperlink w:anchor="_Toc126943890" w:history="1">
             <w:r>
               <w:rPr>
                 <w:rStyle w:val="Collegamentoipertestuale"/>
                 <w:noProof/>
               </w:rPr>
-              <w:t>Elettricità e magnetismo</w:t>
+              <w:t>Termodinamica</w:t>
             </w:r>
             <w:r>
               <w:rPr>
@@ -5568,7 +5250,7 @@
                 <w:noProof/>
                 <w:webHidden/>
               </w:rPr>
-              <w:instrText xml:space="preserve"> PAGEREF _Toc126933194 \h </w:instrText>
+              <w:instrText xml:space="preserve"> PAGEREF _Toc126943890 \h </w:instrText>
             </w:r>
             <w:r>
               <w:rPr>
@@ -5588,7 +5270,7 @@
                 <w:noProof/>
                 <w:webHidden/>
               </w:rPr>
-              <w:t>6</w:t>
+              <w:t>13</w:t>
             </w:r>
             <w:r>
               <w:rPr>
@@ -5606,16 +5288,18 @@
               <w:tab w:val="right" w:leader="dot" w:pos="9628"/>
             </w:tabs>
             <w:rPr>
+              <w:rFonts w:eastAsiaTheme="minorEastAsia"/>
               <w:noProof/>
+              <w:lang w:eastAsia="it-IT"/>
             </w:rPr>
           </w:pPr>
-          <w:hyperlink w:anchor="_Toc126933195" w:history="1">
+          <w:hyperlink w:anchor="_Toc126943891" w:history="1">
             <w:r>
               <w:rPr>
                 <w:rStyle w:val="Collegamentoipertestuale"/>
                 <w:noProof/>
               </w:rPr>
-              <w:t>Fenomeni magnetici</w:t>
+              <w:t>Primo principio della termodinamica</w:t>
             </w:r>
             <w:r>
               <w:rPr>
@@ -5636,7 +5320,7 @@
                 <w:noProof/>
                 <w:webHidden/>
               </w:rPr>
-              <w:instrText xml:space="preserve"> PAGEREF _Toc126933195 \h </w:instrText>
+              <w:instrText xml:space="preserve"> PAGEREF _Toc126943891 \h </w:instrText>
             </w:r>
             <w:r>
               <w:rPr>
@@ -5656,7 +5340,7 @@
                 <w:noProof/>
                 <w:webHidden/>
               </w:rPr>
-              <w:t>6</w:t>
+              <w:t>13</w:t>
             </w:r>
             <w:r>
               <w:rPr>
@@ -5674,15 +5358,507 @@
               <w:tab w:val="right" w:leader="dot" w:pos="9628"/>
             </w:tabs>
             <w:rPr>
+              <w:rFonts w:eastAsiaTheme="minorEastAsia"/>
               <w:noProof/>
+              <w:lang w:eastAsia="it-IT"/>
             </w:rPr>
           </w:pPr>
-          <w:hyperlink w:anchor="_Toc126933196" w:history="1">
+          <w:hyperlink w:anchor="_Toc126943892" w:history="1">
             <w:r>
               <w:rPr>
                 <w:rStyle w:val="Collegamentoipertestuale"/>
                 <w:noProof/>
               </w:rPr>
+              <w:t>Secondo principio della termodinamica</w:t>
+            </w:r>
+            <w:r>
+              <w:rPr>
+                <w:noProof/>
+                <w:webHidden/>
+              </w:rPr>
+              <w:tab/>
+            </w:r>
+            <w:r>
+              <w:rPr>
+                <w:noProof/>
+                <w:webHidden/>
+              </w:rPr>
+              <w:fldChar w:fldCharType="begin"/>
+            </w:r>
+            <w:r>
+              <w:rPr>
+                <w:noProof/>
+                <w:webHidden/>
+              </w:rPr>
+              <w:instrText xml:space="preserve"> PAGEREF _Toc126943892 \h </w:instrText>
+            </w:r>
+            <w:r>
+              <w:rPr>
+                <w:noProof/>
+                <w:webHidden/>
+              </w:rPr>
+            </w:r>
+            <w:r>
+              <w:rPr>
+                <w:noProof/>
+                <w:webHidden/>
+              </w:rPr>
+              <w:fldChar w:fldCharType="separate"/>
+            </w:r>
+            <w:r>
+              <w:rPr>
+                <w:noProof/>
+                <w:webHidden/>
+              </w:rPr>
+              <w:t>13</w:t>
+            </w:r>
+            <w:r>
+              <w:rPr>
+                <w:noProof/>
+                <w:webHidden/>
+              </w:rPr>
+              <w:fldChar w:fldCharType="end"/>
+            </w:r>
+          </w:hyperlink>
+        </w:p>
+        <w:p>
+          <w:pPr>
+            <w:pStyle w:val="Sommario2"/>
+            <w:tabs>
+              <w:tab w:val="right" w:leader="dot" w:pos="9628"/>
+            </w:tabs>
+            <w:rPr>
+              <w:rFonts w:eastAsiaTheme="minorEastAsia"/>
+              <w:noProof/>
+              <w:lang w:eastAsia="it-IT"/>
+            </w:rPr>
+          </w:pPr>
+          <w:hyperlink w:anchor="_Toc126943893" w:history="1">
+            <w:r>
+              <w:rPr>
+                <w:rStyle w:val="Collegamentoipertestuale"/>
+                <w:noProof/>
+              </w:rPr>
+              <w:t>Onde</w:t>
+            </w:r>
+            <w:r>
+              <w:rPr>
+                <w:noProof/>
+                <w:webHidden/>
+              </w:rPr>
+              <w:tab/>
+            </w:r>
+            <w:r>
+              <w:rPr>
+                <w:noProof/>
+                <w:webHidden/>
+              </w:rPr>
+              <w:fldChar w:fldCharType="begin"/>
+            </w:r>
+            <w:r>
+              <w:rPr>
+                <w:noProof/>
+                <w:webHidden/>
+              </w:rPr>
+              <w:instrText xml:space="preserve"> PAGEREF _Toc126943893 \h </w:instrText>
+            </w:r>
+            <w:r>
+              <w:rPr>
+                <w:noProof/>
+                <w:webHidden/>
+              </w:rPr>
+            </w:r>
+            <w:r>
+              <w:rPr>
+                <w:noProof/>
+                <w:webHidden/>
+              </w:rPr>
+              <w:fldChar w:fldCharType="separate"/>
+            </w:r>
+            <w:r>
+              <w:rPr>
+                <w:noProof/>
+                <w:webHidden/>
+              </w:rPr>
+              <w:t>13</w:t>
+            </w:r>
+            <w:r>
+              <w:rPr>
+                <w:noProof/>
+                <w:webHidden/>
+              </w:rPr>
+              <w:fldChar w:fldCharType="end"/>
+            </w:r>
+          </w:hyperlink>
+        </w:p>
+        <w:p>
+          <w:pPr>
+            <w:pStyle w:val="Sommario2"/>
+            <w:tabs>
+              <w:tab w:val="right" w:leader="dot" w:pos="9628"/>
+            </w:tabs>
+            <w:rPr>
+              <w:rFonts w:eastAsiaTheme="minorEastAsia"/>
+              <w:noProof/>
+              <w:lang w:eastAsia="it-IT"/>
+            </w:rPr>
+          </w:pPr>
+          <w:hyperlink w:anchor="_Toc126943894" w:history="1">
+            <w:r>
+              <w:rPr>
+                <w:rStyle w:val="Collegamentoipertestuale"/>
+                <w:noProof/>
+              </w:rPr>
+              <w:t>Suono</w:t>
+            </w:r>
+            <w:r>
+              <w:rPr>
+                <w:noProof/>
+                <w:webHidden/>
+              </w:rPr>
+              <w:tab/>
+            </w:r>
+            <w:r>
+              <w:rPr>
+                <w:noProof/>
+                <w:webHidden/>
+              </w:rPr>
+              <w:fldChar w:fldCharType="begin"/>
+            </w:r>
+            <w:r>
+              <w:rPr>
+                <w:noProof/>
+                <w:webHidden/>
+              </w:rPr>
+              <w:instrText xml:space="preserve"> PAGEREF _Toc126943894 \h </w:instrText>
+            </w:r>
+            <w:r>
+              <w:rPr>
+                <w:noProof/>
+                <w:webHidden/>
+              </w:rPr>
+            </w:r>
+            <w:r>
+              <w:rPr>
+                <w:noProof/>
+                <w:webHidden/>
+              </w:rPr>
+              <w:fldChar w:fldCharType="separate"/>
+            </w:r>
+            <w:r>
+              <w:rPr>
+                <w:noProof/>
+                <w:webHidden/>
+              </w:rPr>
+              <w:t>13</w:t>
+            </w:r>
+            <w:r>
+              <w:rPr>
+                <w:noProof/>
+                <w:webHidden/>
+              </w:rPr>
+              <w:fldChar w:fldCharType="end"/>
+            </w:r>
+          </w:hyperlink>
+        </w:p>
+        <w:p>
+          <w:pPr>
+            <w:pStyle w:val="Sommario2"/>
+            <w:tabs>
+              <w:tab w:val="right" w:leader="dot" w:pos="9628"/>
+            </w:tabs>
+            <w:rPr>
+              <w:rFonts w:eastAsiaTheme="minorEastAsia"/>
+              <w:noProof/>
+              <w:lang w:eastAsia="it-IT"/>
+            </w:rPr>
+          </w:pPr>
+          <w:hyperlink w:anchor="_Toc126943895" w:history="1">
+            <w:r>
+              <w:rPr>
+                <w:rStyle w:val="Collegamentoipertestuale"/>
+                <w:noProof/>
+              </w:rPr>
+              <w:t>Luce</w:t>
+            </w:r>
+            <w:r>
+              <w:rPr>
+                <w:noProof/>
+                <w:webHidden/>
+              </w:rPr>
+              <w:tab/>
+            </w:r>
+            <w:r>
+              <w:rPr>
+                <w:noProof/>
+                <w:webHidden/>
+              </w:rPr>
+              <w:fldChar w:fldCharType="begin"/>
+            </w:r>
+            <w:r>
+              <w:rPr>
+                <w:noProof/>
+                <w:webHidden/>
+              </w:rPr>
+              <w:instrText xml:space="preserve"> PAGEREF _Toc126943895 \h </w:instrText>
+            </w:r>
+            <w:r>
+              <w:rPr>
+                <w:noProof/>
+                <w:webHidden/>
+              </w:rPr>
+            </w:r>
+            <w:r>
+              <w:rPr>
+                <w:noProof/>
+                <w:webHidden/>
+              </w:rPr>
+              <w:fldChar w:fldCharType="separate"/>
+            </w:r>
+            <w:r>
+              <w:rPr>
+                <w:noProof/>
+                <w:webHidden/>
+              </w:rPr>
+              <w:t>13</w:t>
+            </w:r>
+            <w:r>
+              <w:rPr>
+                <w:noProof/>
+                <w:webHidden/>
+              </w:rPr>
+              <w:fldChar w:fldCharType="end"/>
+            </w:r>
+          </w:hyperlink>
+        </w:p>
+        <w:p>
+          <w:pPr>
+            <w:pStyle w:val="Sommario2"/>
+            <w:tabs>
+              <w:tab w:val="right" w:leader="dot" w:pos="9628"/>
+            </w:tabs>
+            <w:rPr>
+              <w:rFonts w:eastAsiaTheme="minorEastAsia"/>
+              <w:noProof/>
+              <w:lang w:eastAsia="it-IT"/>
+            </w:rPr>
+          </w:pPr>
+          <w:hyperlink w:anchor="_Toc126943896" w:history="1">
+            <w:r>
+              <w:rPr>
+                <w:rStyle w:val="Collegamentoipertestuale"/>
+                <w:noProof/>
+              </w:rPr>
+              <w:t>Relatività</w:t>
+            </w:r>
+            <w:r>
+              <w:rPr>
+                <w:noProof/>
+                <w:webHidden/>
+              </w:rPr>
+              <w:tab/>
+            </w:r>
+            <w:r>
+              <w:rPr>
+                <w:noProof/>
+                <w:webHidden/>
+              </w:rPr>
+              <w:fldChar w:fldCharType="begin"/>
+            </w:r>
+            <w:r>
+              <w:rPr>
+                <w:noProof/>
+                <w:webHidden/>
+              </w:rPr>
+              <w:instrText xml:space="preserve"> PAGEREF _Toc126943896 \h </w:instrText>
+            </w:r>
+            <w:r>
+              <w:rPr>
+                <w:noProof/>
+                <w:webHidden/>
+              </w:rPr>
+            </w:r>
+            <w:r>
+              <w:rPr>
+                <w:noProof/>
+                <w:webHidden/>
+              </w:rPr>
+              <w:fldChar w:fldCharType="separate"/>
+            </w:r>
+            <w:r>
+              <w:rPr>
+                <w:noProof/>
+                <w:webHidden/>
+              </w:rPr>
+              <w:t>13</w:t>
+            </w:r>
+            <w:r>
+              <w:rPr>
+                <w:noProof/>
+                <w:webHidden/>
+              </w:rPr>
+              <w:fldChar w:fldCharType="end"/>
+            </w:r>
+          </w:hyperlink>
+        </w:p>
+        <w:p>
+          <w:pPr>
+            <w:pStyle w:val="Sommario1"/>
+            <w:tabs>
+              <w:tab w:val="right" w:leader="dot" w:pos="9628"/>
+            </w:tabs>
+            <w:rPr>
+              <w:rFonts w:eastAsiaTheme="minorEastAsia"/>
+              <w:noProof/>
+              <w:lang w:eastAsia="it-IT"/>
+            </w:rPr>
+          </w:pPr>
+          <w:hyperlink w:anchor="_Toc126943897" w:history="1">
+            <w:r>
+              <w:rPr>
+                <w:rStyle w:val="Collegamentoipertestuale"/>
+                <w:noProof/>
+              </w:rPr>
+              <w:t>Elettricità e magnetismo</w:t>
+            </w:r>
+            <w:r>
+              <w:rPr>
+                <w:noProof/>
+                <w:webHidden/>
+              </w:rPr>
+              <w:tab/>
+            </w:r>
+            <w:r>
+              <w:rPr>
+                <w:noProof/>
+                <w:webHidden/>
+              </w:rPr>
+              <w:fldChar w:fldCharType="begin"/>
+            </w:r>
+            <w:r>
+              <w:rPr>
+                <w:noProof/>
+                <w:webHidden/>
+              </w:rPr>
+              <w:instrText xml:space="preserve"> PAGEREF _Toc126943897 \h </w:instrText>
+            </w:r>
+            <w:r>
+              <w:rPr>
+                <w:noProof/>
+                <w:webHidden/>
+              </w:rPr>
+            </w:r>
+            <w:r>
+              <w:rPr>
+                <w:noProof/>
+                <w:webHidden/>
+              </w:rPr>
+              <w:fldChar w:fldCharType="separate"/>
+            </w:r>
+            <w:r>
+              <w:rPr>
+                <w:noProof/>
+                <w:webHidden/>
+              </w:rPr>
+              <w:t>14</w:t>
+            </w:r>
+            <w:r>
+              <w:rPr>
+                <w:noProof/>
+                <w:webHidden/>
+              </w:rPr>
+              <w:fldChar w:fldCharType="end"/>
+            </w:r>
+          </w:hyperlink>
+        </w:p>
+        <w:p>
+          <w:pPr>
+            <w:pStyle w:val="Sommario2"/>
+            <w:tabs>
+              <w:tab w:val="right" w:leader="dot" w:pos="9628"/>
+            </w:tabs>
+            <w:rPr>
+              <w:rFonts w:eastAsiaTheme="minorEastAsia"/>
+              <w:noProof/>
+              <w:lang w:eastAsia="it-IT"/>
+            </w:rPr>
+          </w:pPr>
+          <w:hyperlink w:anchor="_Toc126943898" w:history="1">
+            <w:r>
+              <w:rPr>
+                <w:rStyle w:val="Collegamentoipertestuale"/>
+                <w:noProof/>
+              </w:rPr>
+              <w:t>Fenomeni magnetici</w:t>
+            </w:r>
+            <w:r>
+              <w:rPr>
+                <w:noProof/>
+                <w:webHidden/>
+              </w:rPr>
+              <w:tab/>
+            </w:r>
+            <w:r>
+              <w:rPr>
+                <w:noProof/>
+                <w:webHidden/>
+              </w:rPr>
+              <w:fldChar w:fldCharType="begin"/>
+            </w:r>
+            <w:r>
+              <w:rPr>
+                <w:noProof/>
+                <w:webHidden/>
+              </w:rPr>
+              <w:instrText xml:space="preserve"> PAGEREF _Toc126943898 \h </w:instrText>
+            </w:r>
+            <w:r>
+              <w:rPr>
+                <w:noProof/>
+                <w:webHidden/>
+              </w:rPr>
+            </w:r>
+            <w:r>
+              <w:rPr>
+                <w:noProof/>
+                <w:webHidden/>
+              </w:rPr>
+              <w:fldChar w:fldCharType="separate"/>
+            </w:r>
+            <w:r>
+              <w:rPr>
+                <w:noProof/>
+                <w:webHidden/>
+              </w:rPr>
+              <w:t>14</w:t>
+            </w:r>
+            <w:r>
+              <w:rPr>
+                <w:noProof/>
+                <w:webHidden/>
+              </w:rPr>
+              <w:fldChar w:fldCharType="end"/>
+            </w:r>
+          </w:hyperlink>
+        </w:p>
+        <w:p>
+          <w:pPr>
+            <w:pStyle w:val="Sommario2"/>
+            <w:tabs>
+              <w:tab w:val="right" w:leader="dot" w:pos="9628"/>
+            </w:tabs>
+            <w:rPr>
+              <w:rFonts w:eastAsiaTheme="minorEastAsia"/>
+              <w:noProof/>
+              <w:lang w:eastAsia="it-IT"/>
+            </w:rPr>
+          </w:pPr>
+          <w:hyperlink w:anchor="_Toc126943899" w:history="1">
+            <w:r>
+              <w:rPr>
+                <w:rStyle w:val="Collegamentoipertestuale"/>
+                <w:noProof/>
+              </w:rPr>
               <w:t>Elettromagnetismo</w:t>
             </w:r>
             <w:r>
@@ -5704,7 +5880,7 @@
                 <w:noProof/>
                 <w:webHidden/>
               </w:rPr>
-              <w:instrText xml:space="preserve"> PAGEREF _Toc126933196 \h </w:instrText>
+              <w:instrText xml:space="preserve"> PAGEREF _Toc126943899 \h </w:instrText>
             </w:r>
             <w:r>
               <w:rPr>
@@ -5724,7 +5900,7 @@
                 <w:noProof/>
                 <w:webHidden/>
               </w:rPr>
-              <w:t>6</w:t>
+              <w:t>14</w:t>
             </w:r>
             <w:r>
               <w:rPr>
@@ -5755,34 +5931,1829 @@
       <w:pPr>
         <w:pStyle w:val="Titolo1"/>
       </w:pPr>
-      <w:bookmarkStart w:id="0" w:name="_Toc126933174"/>
+      <w:bookmarkStart w:id="0" w:name="_Toc126943875"/>
       <w:r>
         <w:lastRenderedPageBreak/>
-        <w:t>Cinematica</w:t>
+        <w:t>Fisica</w:t>
       </w:r>
       <w:bookmarkEnd w:id="0"/>
+    </w:p>
+    <w:p>
+      <w:r>
+        <w:t>La fisica si occupa d</w:t>
+      </w:r>
+      <w:r>
+        <w:t>ello studio degli eventi o dei fenomeni naturali e li descrive usando un linguaggio matematico, per mezzo di relazioni analitiche quantitative fra le grandezze fisiche che li caratterizzano (leggi fisiche).</w:t>
+      </w:r>
+      <w:r>
+        <w:t xml:space="preserve"> In particolare, d’obbligo citare il metodo scientifico, introdotto da Galilei nel 16</w:t>
+      </w:r>
+      <w:r>
+        <w:rPr>
+          <w:vertAlign w:val="superscript"/>
+        </w:rPr>
+        <w:t xml:space="preserve">o </w:t>
+      </w:r>
+      <w:r>
+        <w:t xml:space="preserve">secolo che si basa sulla validità dell’osservazione della sperimentazione, riproducendo gli eventi osservati sulla base delle loro azioni (fenomeni). Esso </w:t>
+      </w:r>
+      <w:r>
+        <w:t>si articola i</w:t>
+      </w:r>
+      <w:r>
+        <w:t>n 4</w:t>
+      </w:r>
+      <w:r>
+        <w:t xml:space="preserve"> fasi distinte: </w:t>
+      </w:r>
+    </w:p>
+    <w:p>
+      <w:pPr>
+        <w:pStyle w:val="Paragrafoelenco"/>
+        <w:numPr>
+          <w:ilvl w:val="0"/>
+          <w:numId w:val="1"/>
+        </w:numPr>
+      </w:pPr>
+      <w:r>
+        <w:t xml:space="preserve">osservazione del fenomeno (fase sperimentale). </w:t>
+      </w:r>
+    </w:p>
+    <w:p>
+      <w:pPr>
+        <w:pStyle w:val="Paragrafoelenco"/>
+        <w:numPr>
+          <w:ilvl w:val="1"/>
+          <w:numId w:val="1"/>
+        </w:numPr>
+      </w:pPr>
+      <w:r>
+        <w:t xml:space="preserve">Schematizzazione: individuazione delle cause. </w:t>
+      </w:r>
+    </w:p>
+    <w:p>
+      <w:pPr>
+        <w:pStyle w:val="Paragrafoelenco"/>
+        <w:numPr>
+          <w:ilvl w:val="0"/>
+          <w:numId w:val="1"/>
+        </w:numPr>
+      </w:pPr>
+      <w:r>
+        <w:t>modellizzazione (fase mentale</w:t>
+      </w:r>
+      <w:r>
+        <w:t>)</w:t>
+      </w:r>
+    </w:p>
+    <w:p>
+      <w:pPr>
+        <w:pStyle w:val="Paragrafoelenco"/>
+        <w:numPr>
+          <w:ilvl w:val="1"/>
+          <w:numId w:val="1"/>
+        </w:numPr>
+      </w:pPr>
+      <w:r>
+        <w:t xml:space="preserve">Scelta delle grandezze fisiche essenziali alla descrizione del fenomeno. </w:t>
+      </w:r>
+    </w:p>
+    <w:p>
+      <w:pPr>
+        <w:pStyle w:val="Paragrafoelenco"/>
+        <w:numPr>
+          <w:ilvl w:val="0"/>
+          <w:numId w:val="1"/>
+        </w:numPr>
+      </w:pPr>
+      <w:r>
+        <w:t xml:space="preserve">riproduzione del fenomeno (fase sperimentale). </w:t>
+      </w:r>
+    </w:p>
+    <w:p>
+      <w:pPr>
+        <w:pStyle w:val="Paragrafoelenco"/>
+        <w:numPr>
+          <w:ilvl w:val="0"/>
+          <w:numId w:val="1"/>
+        </w:numPr>
+      </w:pPr>
+      <w:r>
+        <w:t>formulazione quantitativa e derivazione delle leggi fisiche che concorrono alla formulazione di una teoria (fase mentale)</w:t>
+      </w:r>
+    </w:p>
+    <w:p>
+      <w:r>
+        <w:t xml:space="preserve">I fenomeni vanno osservati e misurati, secondo opportune rilevazioni opportune alla natura del fenomeno (grandezze) e sulla base delle relazioni che le caratterizzano (leggi fisiche), mettendo insieme in modo analitico la natura e i suoi comportamenti. </w:t>
+      </w:r>
     </w:p>
     <w:p>
       <w:pPr>
         <w:pStyle w:val="Titolo2"/>
       </w:pPr>
-      <w:bookmarkStart w:id="1" w:name="_Toc126933175"/>
-      <w:r>
-        <w:t>Moti e tipi</w:t>
+      <w:bookmarkStart w:id="1" w:name="_Toc126943876"/>
+      <w:r>
+        <w:t>Grandezze</w:t>
+      </w:r>
+      <w:r>
+        <w:t xml:space="preserve"> ed unità di misura</w:t>
       </w:r>
       <w:bookmarkEnd w:id="1"/>
+    </w:p>
+    <w:p>
+      <w:r>
+        <w:t>Sulla base di quanto introdotto, si comincia a parlare di grandezze, intese come proprietà misurabili. Esse sono caratterizzate da un numero e da un’unità di misura.</w:t>
+      </w:r>
+      <w:r>
+        <w:t xml:space="preserve"> </w:t>
+      </w:r>
+      <w:r>
+        <w:rPr>
+          <w:i/>
+          <w:iCs/>
+        </w:rPr>
+        <w:t>Misurare</w:t>
+      </w:r>
+      <w:r>
+        <w:t xml:space="preserve"> significa dire quante volte l’</w:t>
+      </w:r>
+      <w:r>
+        <w:rPr>
+          <w:i/>
+          <w:iCs/>
+        </w:rPr>
+        <w:t>unità di misura</w:t>
+      </w:r>
+      <w:r>
+        <w:t xml:space="preserve"> è contenuta nella grandezza fisica.</w:t>
+      </w:r>
+      <w:r>
+        <w:t xml:space="preserve"> Esse sono quantità prestabilite di una grandezza fisica rispetto ad un riferimento (detto campione o standard).</w:t>
+      </w:r>
+    </w:p>
+    <w:p>
+      <w:r>
+        <w:t xml:space="preserve">Ve ne sono di due tipi: </w:t>
+      </w:r>
+      <w:r>
+        <w:rPr>
+          <w:i/>
+          <w:iCs/>
+        </w:rPr>
+        <w:t>fondamentali</w:t>
+      </w:r>
+      <w:r>
+        <w:t xml:space="preserve"> e </w:t>
+      </w:r>
+      <w:r>
+        <w:rPr>
+          <w:i/>
+          <w:iCs/>
+        </w:rPr>
+        <w:t>derivate</w:t>
+      </w:r>
+      <w:r>
+        <w:t>.</w:t>
+      </w:r>
+      <w:r>
+        <w:t xml:space="preserve"> Tutto quanto è stabilito dal Sistema Internazionale (S.I.). </w:t>
+      </w:r>
+    </w:p>
+    <w:p>
+      <w:r>
+        <w:t>Le prime (fondamentali) sono indipendenti dalle altre. Abbiamo la tabella seguente:</w:t>
+      </w:r>
+    </w:p>
+    <w:p>
+      <w:r>
+        <w:drawing>
+          <wp:inline distT="0" distB="0" distL="0" distR="0" wp14:anchorId="7897DFC4" wp14:editId="2DB5DC47">
+            <wp:extent cx="5014686" cy="3415793"/>
+            <wp:effectExtent l="0" t="0" r="0" b="0"/>
+            <wp:docPr id="33" name="Immagine 33" descr="Immagine che contiene tavolo&#10;&#10;Descrizione generata automaticamente"/>
+            <wp:cNvGraphicFramePr>
+              <a:graphicFrameLocks xmlns:a="http://schemas.openxmlformats.org/drawingml/2006/main" noChangeAspect="1"/>
+            </wp:cNvGraphicFramePr>
+            <a:graphic xmlns:a="http://schemas.openxmlformats.org/drawingml/2006/main">
+              <a:graphicData uri="http://schemas.openxmlformats.org/drawingml/2006/picture">
+                <pic:pic xmlns:pic="http://schemas.openxmlformats.org/drawingml/2006/picture">
+                  <pic:nvPicPr>
+                    <pic:cNvPr id="33" name="Immagine 33" descr="Immagine che contiene tavolo&#10;&#10;Descrizione generata automaticamente"/>
+                    <pic:cNvPicPr/>
+                  </pic:nvPicPr>
+                  <pic:blipFill>
+                    <a:blip r:embed="rId8"/>
+                    <a:stretch>
+                      <a:fillRect/>
+                    </a:stretch>
+                  </pic:blipFill>
+                  <pic:spPr>
+                    <a:xfrm>
+                      <a:off x="0" y="0"/>
+                      <a:ext cx="5016900" cy="3417301"/>
+                    </a:xfrm>
+                    <a:prstGeom prst="rect">
+                      <a:avLst/>
+                    </a:prstGeom>
+                  </pic:spPr>
+                </pic:pic>
+              </a:graphicData>
+            </a:graphic>
+          </wp:inline>
+        </w:drawing>
+      </w:r>
+    </w:p>
+    <w:p/>
+    <w:p/>
+    <w:p>
+      <w:r>
+        <w:lastRenderedPageBreak/>
+        <w:t>Le seconde (derivate) sono ricavabili da quelle fondamentali:</w:t>
+      </w:r>
+      <w:r>
+        <w:softHyphen/>
+      </w:r>
+    </w:p>
+    <w:p>
+      <w:r>
+        <w:drawing>
+          <wp:inline distT="0" distB="0" distL="0" distR="0" wp14:anchorId="7B65CB39" wp14:editId="4D61C7FD">
+            <wp:extent cx="4354286" cy="4906143"/>
+            <wp:effectExtent l="0" t="0" r="8255" b="8890"/>
+            <wp:docPr id="34" name="Immagine 34" descr="Immagine che contiene tavolo&#10;&#10;Descrizione generata automaticamente"/>
+            <wp:cNvGraphicFramePr>
+              <a:graphicFrameLocks xmlns:a="http://schemas.openxmlformats.org/drawingml/2006/main" noChangeAspect="1"/>
+            </wp:cNvGraphicFramePr>
+            <a:graphic xmlns:a="http://schemas.openxmlformats.org/drawingml/2006/main">
+              <a:graphicData uri="http://schemas.openxmlformats.org/drawingml/2006/picture">
+                <pic:pic xmlns:pic="http://schemas.openxmlformats.org/drawingml/2006/picture">
+                  <pic:nvPicPr>
+                    <pic:cNvPr id="34" name="Immagine 34" descr="Immagine che contiene tavolo&#10;&#10;Descrizione generata automaticamente"/>
+                    <pic:cNvPicPr/>
+                  </pic:nvPicPr>
+                  <pic:blipFill>
+                    <a:blip r:embed="rId9"/>
+                    <a:stretch>
+                      <a:fillRect/>
+                    </a:stretch>
+                  </pic:blipFill>
+                  <pic:spPr>
+                    <a:xfrm>
+                      <a:off x="0" y="0"/>
+                      <a:ext cx="4356022" cy="4908099"/>
+                    </a:xfrm>
+                    <a:prstGeom prst="rect">
+                      <a:avLst/>
+                    </a:prstGeom>
+                  </pic:spPr>
+                </pic:pic>
+              </a:graphicData>
+            </a:graphic>
+          </wp:inline>
+        </w:drawing>
+      </w:r>
+    </w:p>
+    <w:p>
+      <w:r>
+        <w:t>Abbiamo altre possibili classificazioni delle grandezze:</w:t>
+      </w:r>
+    </w:p>
+    <w:p>
+      <w:pPr>
+        <w:pStyle w:val="Paragrafoelenco"/>
+        <w:numPr>
+          <w:ilvl w:val="0"/>
+          <w:numId w:val="3"/>
+        </w:numPr>
+      </w:pPr>
+      <w:r>
+        <w:t>intensive/non metrizzabili, cioè quelle che non dipendono dalle dimensioni del campione</w:t>
+      </w:r>
+    </w:p>
+    <w:p>
+      <w:pPr>
+        <w:pStyle w:val="Paragrafoelenco"/>
+        <w:numPr>
+          <w:ilvl w:val="1"/>
+          <w:numId w:val="3"/>
+        </w:numPr>
+      </w:pPr>
+      <w:r>
+        <w:t>esempi: temperatura di ebollizione, fusione, densità, peso specifico, molarità, pressione</w:t>
+      </w:r>
+    </w:p>
+    <w:p>
+      <w:pPr>
+        <w:pStyle w:val="Paragrafoelenco"/>
+        <w:numPr>
+          <w:ilvl w:val="0"/>
+          <w:numId w:val="3"/>
+        </w:numPr>
+      </w:pPr>
+      <w:r>
+        <w:t>estensive/metrizzabili, cioè quelle che dipendono dalle dimensioni del campione</w:t>
+      </w:r>
+    </w:p>
+    <w:p>
+      <w:pPr>
+        <w:pStyle w:val="Paragrafoelenco"/>
+        <w:numPr>
+          <w:ilvl w:val="1"/>
+          <w:numId w:val="3"/>
+        </w:numPr>
+      </w:pPr>
+      <w:r>
+        <w:t>esempi: massa, volume, lunghezza, area, entropia, entalpia, energia, capacità termica</w:t>
+      </w:r>
+    </w:p>
+    <w:p>
+      <w:pPr>
+        <w:pStyle w:val="Paragrafoelenco"/>
+        <w:numPr>
+          <w:ilvl w:val="0"/>
+          <w:numId w:val="3"/>
+        </w:numPr>
+      </w:pPr>
+      <w:r>
+        <w:t xml:space="preserve">scalari, che possono essere descritte soltanto con un numero </w:t>
+      </w:r>
+    </w:p>
+    <w:p>
+      <w:pPr>
+        <w:pStyle w:val="Paragrafoelenco"/>
+        <w:numPr>
+          <w:ilvl w:val="1"/>
+          <w:numId w:val="3"/>
+        </w:numPr>
+      </w:pPr>
+      <w:r>
+        <w:t>esempio: tempo, massa, volume, energia, temperatura, resistenza elettrica</w:t>
+      </w:r>
+    </w:p>
+    <w:p>
+      <w:pPr>
+        <w:pStyle w:val="Paragrafoelenco"/>
+      </w:pPr>
+      <w:r>
+        <w:drawing>
+          <wp:anchor distT="0" distB="0" distL="114300" distR="114300" simplePos="0" relativeHeight="251662336" behindDoc="0" locked="0" layoutInCell="1" allowOverlap="1" wp14:anchorId="663650F7" wp14:editId="7EA4F3DD">
+            <wp:simplePos x="0" y="0"/>
+            <wp:positionH relativeFrom="column">
+              <wp:posOffset>3794941</wp:posOffset>
+            </wp:positionH>
+            <wp:positionV relativeFrom="paragraph">
+              <wp:posOffset>49802</wp:posOffset>
+            </wp:positionV>
+            <wp:extent cx="2604770" cy="1812290"/>
+            <wp:effectExtent l="0" t="0" r="5080" b="0"/>
+            <wp:wrapSquare wrapText="bothSides"/>
+            <wp:docPr id="35" name="Immagine 35"/>
+            <wp:cNvGraphicFramePr>
+              <a:graphicFrameLocks xmlns:a="http://schemas.openxmlformats.org/drawingml/2006/main" noChangeAspect="1"/>
+            </wp:cNvGraphicFramePr>
+            <a:graphic xmlns:a="http://schemas.openxmlformats.org/drawingml/2006/main">
+              <a:graphicData uri="http://schemas.openxmlformats.org/drawingml/2006/picture">
+                <pic:pic xmlns:pic="http://schemas.openxmlformats.org/drawingml/2006/picture">
+                  <pic:nvPicPr>
+                    <pic:cNvPr id="1" name=""/>
+                    <pic:cNvPicPr/>
+                  </pic:nvPicPr>
+                  <pic:blipFill>
+                    <a:blip r:embed="rId10">
+                      <a:extLst>
+                        <a:ext uri="{28A0092B-C50C-407E-A947-70E740481C1C}">
+                          <a14:useLocalDpi xmlns:a14="http://schemas.microsoft.com/office/drawing/2010/main" val="0"/>
+                        </a:ext>
+                      </a:extLst>
+                    </a:blip>
+                    <a:stretch>
+                      <a:fillRect/>
+                    </a:stretch>
+                  </pic:blipFill>
+                  <pic:spPr>
+                    <a:xfrm>
+                      <a:off x="0" y="0"/>
+                      <a:ext cx="2604770" cy="1812290"/>
+                    </a:xfrm>
+                    <a:prstGeom prst="rect">
+                      <a:avLst/>
+                    </a:prstGeom>
+                  </pic:spPr>
+                </pic:pic>
+              </a:graphicData>
+            </a:graphic>
+          </wp:anchor>
+        </w:drawing>
+      </w:r>
+    </w:p>
+    <w:p>
+      <w:pPr>
+        <w:pStyle w:val="Paragrafoelenco"/>
+        <w:numPr>
+          <w:ilvl w:val="0"/>
+          <w:numId w:val="3"/>
+        </w:numPr>
+      </w:pPr>
+      <w:r>
+        <w:t>vettoriali, cioè rappresentate da un vettore (normalmente una freccia), i quali hanno modulo (misura del vettore), direzione (retta su cui esso giace) e verso (orientazione del vettore lungo la sua direzione).</w:t>
+      </w:r>
+    </w:p>
+    <w:p>
+      <w:r>
+        <w:t>Saranno approfonditi in sezione apposita.</w:t>
+      </w:r>
+    </w:p>
+    <w:p/>
+    <w:p/>
+    <w:p/>
+    <w:p/>
+    <w:p>
+      <w:r>
+        <w:lastRenderedPageBreak/>
+        <w:t>Si noti comunque che in fisica si possono individuare vari sistemi di riferimento, tra 1 e le 2 dimensioni. La scelta di un sistema di riferimento è arbitraria</w:t>
+      </w:r>
+      <w:r>
+        <w:t xml:space="preserve">. </w:t>
+      </w:r>
+      <w:r>
+        <w:t>Esempi sono i seguenti:</w:t>
+      </w:r>
+    </w:p>
+    <w:p>
+      <w:r>
+        <w:drawing>
+          <wp:inline distT="0" distB="0" distL="0" distR="0" wp14:anchorId="7E0B8634" wp14:editId="75836519">
+            <wp:extent cx="5094514" cy="1882824"/>
+            <wp:effectExtent l="0" t="0" r="0" b="3175"/>
+            <wp:docPr id="47" name="Immagine 47"/>
+            <wp:cNvGraphicFramePr>
+              <a:graphicFrameLocks xmlns:a="http://schemas.openxmlformats.org/drawingml/2006/main" noChangeAspect="1"/>
+            </wp:cNvGraphicFramePr>
+            <a:graphic xmlns:a="http://schemas.openxmlformats.org/drawingml/2006/main">
+              <a:graphicData uri="http://schemas.openxmlformats.org/drawingml/2006/picture">
+                <pic:pic xmlns:pic="http://schemas.openxmlformats.org/drawingml/2006/picture">
+                  <pic:nvPicPr>
+                    <pic:cNvPr id="1" name=""/>
+                    <pic:cNvPicPr/>
+                  </pic:nvPicPr>
+                  <pic:blipFill>
+                    <a:blip r:embed="rId11"/>
+                    <a:stretch>
+                      <a:fillRect/>
+                    </a:stretch>
+                  </pic:blipFill>
+                  <pic:spPr>
+                    <a:xfrm>
+                      <a:off x="0" y="0"/>
+                      <a:ext cx="5101742" cy="1885495"/>
+                    </a:xfrm>
+                    <a:prstGeom prst="rect">
+                      <a:avLst/>
+                    </a:prstGeom>
+                  </pic:spPr>
+                </pic:pic>
+              </a:graphicData>
+            </a:graphic>
+          </wp:inline>
+        </w:drawing>
+      </w:r>
+    </w:p>
+    <w:p>
+      <w:pPr>
+        <w:pStyle w:val="Titolo1"/>
+      </w:pPr>
+      <w:bookmarkStart w:id="2" w:name="_Toc126943877"/>
+      <w:r>
+        <w:t>Cinematica</w:t>
+      </w:r>
+      <w:bookmarkEnd w:id="2"/>
+    </w:p>
+    <w:p>
+      <w:r>
+        <w:t>La cinematica è il ramo della meccanica che descrive il moto dei corpi senza indagare sulle cause</w:t>
+      </w:r>
+      <w:r>
+        <w:t xml:space="preserve"> o sulla natura materiale del corpo. Essa studia quindi i corpi e le equazioni che li descrivono in modo semplificato, parlando chiaramente del movimento, attraverso leggi ed equazioni. Ecco perché si parla di </w:t>
+      </w:r>
+      <w:r>
+        <w:rPr>
+          <w:i/>
+          <w:iCs/>
+        </w:rPr>
+        <w:t>punto materiale</w:t>
+      </w:r>
+      <w:r>
+        <w:t xml:space="preserve">, cioè di condensa l’intero moto del corpo esteso ad un punto, come tale privo di dimensioni, semplificandolo. </w:t>
+      </w:r>
+    </w:p>
+    <w:p>
+      <w:r>
+        <w:t xml:space="preserve">È possibile determinarne la posizione nello spazio, quando riferito ad uno spazio con opportuno </w:t>
+      </w:r>
+      <w:r>
+        <w:rPr>
+          <w:i/>
+          <w:iCs/>
+        </w:rPr>
+        <w:t>sistema di riferimento</w:t>
+      </w:r>
+      <w:r>
+        <w:t xml:space="preserve"> rispetto al quale si osserva il moto di un punto materiale o di un corpo esteso. Esso può essere di tipo solidale (il corpo rimane fermo) o di tipo assoluto (sia il sistema che il corpo sono in movimento). </w:t>
+      </w:r>
     </w:p>
     <w:p>
       <w:pPr>
         <w:pStyle w:val="Titolo2"/>
       </w:pPr>
-      <w:bookmarkStart w:id="2" w:name="_Toc126933176"/>
+      <w:bookmarkStart w:id="3" w:name="_Toc126943878"/>
       <w:r>
         <w:t>Calcolo vettoriale</w:t>
       </w:r>
-      <w:bookmarkEnd w:id="2"/>
+      <w:bookmarkEnd w:id="3"/>
+    </w:p>
+    <w:p>
+      <w:r>
+        <w:t xml:space="preserve">Nota la posizione iniziale di un punto in movimento (O) e la sua posizione finale (A), si parla di </w:t>
+      </w:r>
+      <w:r>
+        <w:rPr>
+          <w:i/>
+          <w:iCs/>
+        </w:rPr>
+        <w:t>vettore spostamento</w:t>
+      </w:r>
+      <w:r>
+        <w:t xml:space="preserve"> il segmento che unisce i punti O ed A e si indica con </w:t>
+      </w:r>
+      <m:oMath>
+        <m:acc>
+          <m:accPr>
+            <m:chr m:val="⃗"/>
+            <m:ctrlPr>
+              <w:rPr>
+                <w:rFonts w:ascii="Cambria Math" w:hAnsi="Cambria Math"/>
+                <w:i/>
+              </w:rPr>
+            </m:ctrlPr>
+          </m:accPr>
+          <m:e>
+            <m:r>
+              <w:rPr>
+                <w:rFonts w:ascii="Cambria Math" w:hAnsi="Cambria Math"/>
+              </w:rPr>
+              <m:t>OA</m:t>
+            </m:r>
+          </m:e>
+        </m:acc>
+      </m:oMath>
+      <w:r>
+        <w:rPr>
+          <w:rFonts w:eastAsiaTheme="minorEastAsia"/>
+        </w:rPr>
+        <w:t>. Il vettore è dunque dotato di modulo (lunghezza del segmento), direzione (retta a cui appartiene il segmento) e verso (da O ad A). Esso coincide solo con l’effetto globale del moto percorso, non con la traiettoria che il corpo percorre.</w:t>
+      </w:r>
+    </w:p>
+    <w:p>
+      <w:r>
+        <w:t>Esistono varie operazioni possibili con i vettori:</w:t>
+      </w:r>
+    </w:p>
+    <w:p>
+      <w:pPr>
+        <w:pStyle w:val="Paragrafoelenco"/>
+        <w:numPr>
+          <w:ilvl w:val="0"/>
+          <w:numId w:val="3"/>
+        </w:numPr>
+      </w:pPr>
+      <w:r>
+        <w:t xml:space="preserve">la somma vettoriale, tramite il metodo </w:t>
+      </w:r>
+      <w:r>
+        <w:rPr>
+          <w:i/>
+          <w:iCs/>
+        </w:rPr>
+        <w:t>punta-coda</w:t>
+      </w:r>
+      <w:r>
+        <w:softHyphen/>
+        <w:t>, che funziona come di seguito rappresentato:</w:t>
+      </w:r>
+    </w:p>
+    <w:p>
+      <w:r>
+        <w:lastRenderedPageBreak/>
+        <w:drawing>
+          <wp:inline distT="0" distB="0" distL="0" distR="0" wp14:anchorId="5CE75A64" wp14:editId="00D4B896">
+            <wp:extent cx="4165600" cy="4101117"/>
+            <wp:effectExtent l="0" t="0" r="6350" b="0"/>
+            <wp:docPr id="37" name="Immagine 37"/>
+            <wp:cNvGraphicFramePr>
+              <a:graphicFrameLocks xmlns:a="http://schemas.openxmlformats.org/drawingml/2006/main" noChangeAspect="1"/>
+            </wp:cNvGraphicFramePr>
+            <a:graphic xmlns:a="http://schemas.openxmlformats.org/drawingml/2006/main">
+              <a:graphicData uri="http://schemas.openxmlformats.org/drawingml/2006/picture">
+                <pic:pic xmlns:pic="http://schemas.openxmlformats.org/drawingml/2006/picture">
+                  <pic:nvPicPr>
+                    <pic:cNvPr id="1" name=""/>
+                    <pic:cNvPicPr/>
+                  </pic:nvPicPr>
+                  <pic:blipFill>
+                    <a:blip r:embed="rId12"/>
+                    <a:stretch>
+                      <a:fillRect/>
+                    </a:stretch>
+                  </pic:blipFill>
+                  <pic:spPr>
+                    <a:xfrm>
+                      <a:off x="0" y="0"/>
+                      <a:ext cx="4169726" cy="4105179"/>
+                    </a:xfrm>
+                    <a:prstGeom prst="rect">
+                      <a:avLst/>
+                    </a:prstGeom>
+                  </pic:spPr>
+                </pic:pic>
+              </a:graphicData>
+            </a:graphic>
+          </wp:inline>
+        </w:drawing>
+      </w:r>
+    </w:p>
+    <w:p>
+      <w:r>
+        <w:t>Analogamente, si può utilizzare la regola del parallelogramma, secondo cui i vettori da sommare devono essere sistemati tali da avere la stessa origine, costruendo il parallelogramma con lati i due vettori e gli altri due lati creati dalle parallele ai lati precedenti.</w:t>
+      </w:r>
+    </w:p>
+    <w:p>
+      <w:r>
+        <w:drawing>
+          <wp:inline distT="0" distB="0" distL="0" distR="0" wp14:anchorId="4FD2D186" wp14:editId="62A7DB96">
+            <wp:extent cx="4143829" cy="4081044"/>
+            <wp:effectExtent l="0" t="0" r="0" b="0"/>
+            <wp:docPr id="38" name="Immagine 38"/>
+            <wp:cNvGraphicFramePr>
+              <a:graphicFrameLocks xmlns:a="http://schemas.openxmlformats.org/drawingml/2006/main" noChangeAspect="1"/>
+            </wp:cNvGraphicFramePr>
+            <a:graphic xmlns:a="http://schemas.openxmlformats.org/drawingml/2006/main">
+              <a:graphicData uri="http://schemas.openxmlformats.org/drawingml/2006/picture">
+                <pic:pic xmlns:pic="http://schemas.openxmlformats.org/drawingml/2006/picture">
+                  <pic:nvPicPr>
+                    <pic:cNvPr id="1" name=""/>
+                    <pic:cNvPicPr/>
+                  </pic:nvPicPr>
+                  <pic:blipFill>
+                    <a:blip r:embed="rId13"/>
+                    <a:stretch>
+                      <a:fillRect/>
+                    </a:stretch>
+                  </pic:blipFill>
+                  <pic:spPr>
+                    <a:xfrm>
+                      <a:off x="0" y="0"/>
+                      <a:ext cx="4147611" cy="4084768"/>
+                    </a:xfrm>
+                    <a:prstGeom prst="rect">
+                      <a:avLst/>
+                    </a:prstGeom>
+                  </pic:spPr>
+                </pic:pic>
+              </a:graphicData>
+            </a:graphic>
+          </wp:inline>
+        </w:drawing>
+      </w:r>
+    </w:p>
+    <w:p>
+      <w:r>
+        <w:lastRenderedPageBreak/>
+        <w:drawing>
+          <wp:inline distT="0" distB="0" distL="0" distR="0" wp14:anchorId="48C968DE" wp14:editId="746D08AD">
+            <wp:extent cx="4162749" cy="3156857"/>
+            <wp:effectExtent l="0" t="0" r="0" b="5715"/>
+            <wp:docPr id="39" name="Immagine 39"/>
+            <wp:cNvGraphicFramePr>
+              <a:graphicFrameLocks xmlns:a="http://schemas.openxmlformats.org/drawingml/2006/main" noChangeAspect="1"/>
+            </wp:cNvGraphicFramePr>
+            <a:graphic xmlns:a="http://schemas.openxmlformats.org/drawingml/2006/main">
+              <a:graphicData uri="http://schemas.openxmlformats.org/drawingml/2006/picture">
+                <pic:pic xmlns:pic="http://schemas.openxmlformats.org/drawingml/2006/picture">
+                  <pic:nvPicPr>
+                    <pic:cNvPr id="1" name=""/>
+                    <pic:cNvPicPr/>
+                  </pic:nvPicPr>
+                  <pic:blipFill>
+                    <a:blip r:embed="rId14"/>
+                    <a:stretch>
+                      <a:fillRect/>
+                    </a:stretch>
+                  </pic:blipFill>
+                  <pic:spPr>
+                    <a:xfrm>
+                      <a:off x="0" y="0"/>
+                      <a:ext cx="4170050" cy="3162393"/>
+                    </a:xfrm>
+                    <a:prstGeom prst="rect">
+                      <a:avLst/>
+                    </a:prstGeom>
+                  </pic:spPr>
+                </pic:pic>
+              </a:graphicData>
+            </a:graphic>
+          </wp:inline>
+        </w:drawing>
+      </w:r>
+    </w:p>
+    <w:p>
+      <w:pPr>
+        <w:pStyle w:val="Paragrafoelenco"/>
+        <w:numPr>
+          <w:ilvl w:val="0"/>
+          <w:numId w:val="3"/>
+        </w:numPr>
+      </w:pPr>
+      <w:r>
+        <w:t>la differenza tra due vettori, che è un caso particolare di somma vettoriale, ma è necessario cambiare il verso del vettore negativo, mantenendone però stesso modulo e direzione, restituendo un vettore dotati di direzione, modulo e verso</w:t>
+      </w:r>
+    </w:p>
+    <w:p>
+      <w:r>
+        <w:t>Con il metodo del parallelogramma:</w:t>
+      </w:r>
+    </w:p>
+    <w:p>
+      <w:r>
+        <w:drawing>
+          <wp:inline distT="0" distB="0" distL="0" distR="0" wp14:anchorId="09BD825E" wp14:editId="0F626699">
+            <wp:extent cx="4731657" cy="3703143"/>
+            <wp:effectExtent l="0" t="0" r="0" b="0"/>
+            <wp:docPr id="41" name="Immagine 41"/>
+            <wp:cNvGraphicFramePr>
+              <a:graphicFrameLocks xmlns:a="http://schemas.openxmlformats.org/drawingml/2006/main" noChangeAspect="1"/>
+            </wp:cNvGraphicFramePr>
+            <a:graphic xmlns:a="http://schemas.openxmlformats.org/drawingml/2006/main">
+              <a:graphicData uri="http://schemas.openxmlformats.org/drawingml/2006/picture">
+                <pic:pic xmlns:pic="http://schemas.openxmlformats.org/drawingml/2006/picture">
+                  <pic:nvPicPr>
+                    <pic:cNvPr id="1" name=""/>
+                    <pic:cNvPicPr/>
+                  </pic:nvPicPr>
+                  <pic:blipFill>
+                    <a:blip r:embed="rId15"/>
+                    <a:stretch>
+                      <a:fillRect/>
+                    </a:stretch>
+                  </pic:blipFill>
+                  <pic:spPr>
+                    <a:xfrm>
+                      <a:off x="0" y="0"/>
+                      <a:ext cx="4738064" cy="3708158"/>
+                    </a:xfrm>
+                    <a:prstGeom prst="rect">
+                      <a:avLst/>
+                    </a:prstGeom>
+                  </pic:spPr>
+                </pic:pic>
+              </a:graphicData>
+            </a:graphic>
+          </wp:inline>
+        </w:drawing>
+      </w:r>
+    </w:p>
+    <w:p>
+      <w:r>
+        <w:br w:type="page"/>
+      </w:r>
+    </w:p>
+    <w:p>
+      <w:r>
+        <w:lastRenderedPageBreak/>
+        <w:t>Con il metodo punta-coda:</w:t>
+      </w:r>
+    </w:p>
+    <w:p>
+      <w:r>
+        <w:drawing>
+          <wp:inline distT="0" distB="0" distL="0" distR="0" wp14:anchorId="7C0B3FF5" wp14:editId="58DC99ED">
+            <wp:extent cx="4767943" cy="3763697"/>
+            <wp:effectExtent l="0" t="0" r="0" b="8255"/>
+            <wp:docPr id="42" name="Immagine 42"/>
+            <wp:cNvGraphicFramePr>
+              <a:graphicFrameLocks xmlns:a="http://schemas.openxmlformats.org/drawingml/2006/main" noChangeAspect="1"/>
+            </wp:cNvGraphicFramePr>
+            <a:graphic xmlns:a="http://schemas.openxmlformats.org/drawingml/2006/main">
+              <a:graphicData uri="http://schemas.openxmlformats.org/drawingml/2006/picture">
+                <pic:pic xmlns:pic="http://schemas.openxmlformats.org/drawingml/2006/picture">
+                  <pic:nvPicPr>
+                    <pic:cNvPr id="1" name=""/>
+                    <pic:cNvPicPr/>
+                  </pic:nvPicPr>
+                  <pic:blipFill>
+                    <a:blip r:embed="rId16"/>
+                    <a:stretch>
+                      <a:fillRect/>
+                    </a:stretch>
+                  </pic:blipFill>
+                  <pic:spPr>
+                    <a:xfrm>
+                      <a:off x="0" y="0"/>
+                      <a:ext cx="4774599" cy="3768951"/>
+                    </a:xfrm>
+                    <a:prstGeom prst="rect">
+                      <a:avLst/>
+                    </a:prstGeom>
+                  </pic:spPr>
+                </pic:pic>
+              </a:graphicData>
+            </a:graphic>
+          </wp:inline>
+        </w:drawing>
+      </w:r>
+    </w:p>
+    <w:p>
+      <w:r>
+        <w:t>In merito invece al metodo algebrico:</w:t>
+      </w:r>
+    </w:p>
+    <w:p>
+      <w:r>
+        <w:drawing>
+          <wp:inline distT="0" distB="0" distL="0" distR="0" wp14:anchorId="124112D6" wp14:editId="5A1140B9">
+            <wp:extent cx="4949372" cy="1483579"/>
+            <wp:effectExtent l="0" t="0" r="3810" b="2540"/>
+            <wp:docPr id="43" name="Immagine 43" descr="Immagine che contiene testo&#10;&#10;Descrizione generata automaticamente"/>
+            <wp:cNvGraphicFramePr>
+              <a:graphicFrameLocks xmlns:a="http://schemas.openxmlformats.org/drawingml/2006/main" noChangeAspect="1"/>
+            </wp:cNvGraphicFramePr>
+            <a:graphic xmlns:a="http://schemas.openxmlformats.org/drawingml/2006/main">
+              <a:graphicData uri="http://schemas.openxmlformats.org/drawingml/2006/picture">
+                <pic:pic xmlns:pic="http://schemas.openxmlformats.org/drawingml/2006/picture">
+                  <pic:nvPicPr>
+                    <pic:cNvPr id="43" name="Immagine 43" descr="Immagine che contiene testo&#10;&#10;Descrizione generata automaticamente"/>
+                    <pic:cNvPicPr/>
+                  </pic:nvPicPr>
+                  <pic:blipFill>
+                    <a:blip r:embed="rId17"/>
+                    <a:stretch>
+                      <a:fillRect/>
+                    </a:stretch>
+                  </pic:blipFill>
+                  <pic:spPr>
+                    <a:xfrm>
+                      <a:off x="0" y="0"/>
+                      <a:ext cx="4962515" cy="1487519"/>
+                    </a:xfrm>
+                    <a:prstGeom prst="rect">
+                      <a:avLst/>
+                    </a:prstGeom>
+                  </pic:spPr>
+                </pic:pic>
+              </a:graphicData>
+            </a:graphic>
+          </wp:inline>
+        </w:drawing>
+      </w:r>
+    </w:p>
+    <w:p>
+      <w:r>
+        <w:t>SI noti comunque che le operazioni tra scalari e vettoriali sono possibili senza particolari problemi, ma si possono solo sommare o sottrarre grandezze dello stesso tipo.</w:t>
+      </w:r>
+    </w:p>
+    <w:p>
+      <w:pPr>
+        <w:pStyle w:val="Paragrafoelenco"/>
+        <w:numPr>
+          <w:ilvl w:val="0"/>
+          <w:numId w:val="3"/>
+        </w:numPr>
+      </w:pPr>
+      <w:r>
+        <w:t>Il prodotto vettoriale, in cui si ha un vettore di modulo pari all’area del parallelogrammo i cui due lati sono rappresentati da due vettori e di direzione ortogonale al piano in cui giacciono, secondo la regola della mano destra, che permette di determinare il verso del vettore ottenuto come prodotto vettoriale.</w:t>
+      </w:r>
+    </w:p>
+    <w:p>
+      <w:r>
+        <w:br w:type="page"/>
+      </w:r>
+    </w:p>
+    <w:p>
+      <w:r>
+        <w:lastRenderedPageBreak/>
+        <w:t>Essa si applica in questo modo:</w:t>
+      </w:r>
+    </w:p>
+    <w:p>
+      <w:r>
+        <w:drawing>
+          <wp:inline distT="0" distB="0" distL="0" distR="0" wp14:anchorId="49B85751" wp14:editId="6CA92252">
+            <wp:extent cx="4949190" cy="4028984"/>
+            <wp:effectExtent l="0" t="0" r="3810" b="0"/>
+            <wp:docPr id="44" name="Immagine 44"/>
+            <wp:cNvGraphicFramePr>
+              <a:graphicFrameLocks xmlns:a="http://schemas.openxmlformats.org/drawingml/2006/main" noChangeAspect="1"/>
+            </wp:cNvGraphicFramePr>
+            <a:graphic xmlns:a="http://schemas.openxmlformats.org/drawingml/2006/main">
+              <a:graphicData uri="http://schemas.openxmlformats.org/drawingml/2006/picture">
+                <pic:pic xmlns:pic="http://schemas.openxmlformats.org/drawingml/2006/picture">
+                  <pic:nvPicPr>
+                    <pic:cNvPr id="1" name=""/>
+                    <pic:cNvPicPr/>
+                  </pic:nvPicPr>
+                  <pic:blipFill>
+                    <a:blip r:embed="rId18"/>
+                    <a:stretch>
+                      <a:fillRect/>
+                    </a:stretch>
+                  </pic:blipFill>
+                  <pic:spPr>
+                    <a:xfrm>
+                      <a:off x="0" y="0"/>
+                      <a:ext cx="4954124" cy="4033001"/>
+                    </a:xfrm>
+                    <a:prstGeom prst="rect">
+                      <a:avLst/>
+                    </a:prstGeom>
+                  </pic:spPr>
+                </pic:pic>
+              </a:graphicData>
+            </a:graphic>
+          </wp:inline>
+        </w:drawing>
+      </w:r>
+    </w:p>
+    <w:p>
+      <w:r>
+        <w:t>Più genericamente, si può rappresentare come segue:</w:t>
+      </w:r>
+    </w:p>
+    <w:p>
+      <w:r>
+        <w:drawing>
+          <wp:inline distT="0" distB="0" distL="0" distR="0" wp14:anchorId="12BC87FB" wp14:editId="7C39C6C7">
+            <wp:extent cx="4927600" cy="2992451"/>
+            <wp:effectExtent l="0" t="0" r="6350" b="0"/>
+            <wp:docPr id="45" name="Immagine 45"/>
+            <wp:cNvGraphicFramePr>
+              <a:graphicFrameLocks xmlns:a="http://schemas.openxmlformats.org/drawingml/2006/main" noChangeAspect="1"/>
+            </wp:cNvGraphicFramePr>
+            <a:graphic xmlns:a="http://schemas.openxmlformats.org/drawingml/2006/main">
+              <a:graphicData uri="http://schemas.openxmlformats.org/drawingml/2006/picture">
+                <pic:pic xmlns:pic="http://schemas.openxmlformats.org/drawingml/2006/picture">
+                  <pic:nvPicPr>
+                    <pic:cNvPr id="1" name=""/>
+                    <pic:cNvPicPr/>
+                  </pic:nvPicPr>
+                  <pic:blipFill>
+                    <a:blip r:embed="rId19"/>
+                    <a:stretch>
+                      <a:fillRect/>
+                    </a:stretch>
+                  </pic:blipFill>
+                  <pic:spPr>
+                    <a:xfrm>
+                      <a:off x="0" y="0"/>
+                      <a:ext cx="4931780" cy="2994989"/>
+                    </a:xfrm>
+                    <a:prstGeom prst="rect">
+                      <a:avLst/>
+                    </a:prstGeom>
+                  </pic:spPr>
+                </pic:pic>
+              </a:graphicData>
+            </a:graphic>
+          </wp:inline>
+        </w:drawing>
+      </w:r>
     </w:p>
     <w:p/>
+    <w:p>
+      <w:r>
+        <w:br w:type="page"/>
+      </w:r>
+    </w:p>
+    <w:p>
+      <w:r>
+        <w:lastRenderedPageBreak/>
+        <w:t>Sulla base dei sistemi di riferimento, possiamo rappresentare i vettori in vari modi:</w:t>
+      </w:r>
+    </w:p>
+    <w:p>
+      <w:pPr>
+        <w:pStyle w:val="Paragrafoelenco"/>
+        <w:numPr>
+          <w:ilvl w:val="0"/>
+          <w:numId w:val="3"/>
+        </w:numPr>
+      </w:pPr>
+      <w:r>
+        <w:t>Ortogonale, associando un vettore ad ogni asse</w:t>
+      </w:r>
+    </w:p>
+    <w:p>
+      <w:r>
+        <w:drawing>
+          <wp:inline distT="0" distB="0" distL="0" distR="0" wp14:anchorId="5FC92ED3" wp14:editId="44164319">
+            <wp:extent cx="1150720" cy="1204064"/>
+            <wp:effectExtent l="0" t="0" r="0" b="0"/>
+            <wp:docPr id="48" name="Immagine 48"/>
+            <wp:cNvGraphicFramePr>
+              <a:graphicFrameLocks xmlns:a="http://schemas.openxmlformats.org/drawingml/2006/main" noChangeAspect="1"/>
+            </wp:cNvGraphicFramePr>
+            <a:graphic xmlns:a="http://schemas.openxmlformats.org/drawingml/2006/main">
+              <a:graphicData uri="http://schemas.openxmlformats.org/drawingml/2006/picture">
+                <pic:pic xmlns:pic="http://schemas.openxmlformats.org/drawingml/2006/picture">
+                  <pic:nvPicPr>
+                    <pic:cNvPr id="1" name=""/>
+                    <pic:cNvPicPr/>
+                  </pic:nvPicPr>
+                  <pic:blipFill>
+                    <a:blip r:embed="rId20"/>
+                    <a:stretch>
+                      <a:fillRect/>
+                    </a:stretch>
+                  </pic:blipFill>
+                  <pic:spPr>
+                    <a:xfrm>
+                      <a:off x="0" y="0"/>
+                      <a:ext cx="1150720" cy="1204064"/>
+                    </a:xfrm>
+                    <a:prstGeom prst="rect">
+                      <a:avLst/>
+                    </a:prstGeom>
+                  </pic:spPr>
+                </pic:pic>
+              </a:graphicData>
+            </a:graphic>
+          </wp:inline>
+        </w:drawing>
+      </w:r>
+    </w:p>
+    <w:p>
+      <w:pPr>
+        <w:pStyle w:val="Paragrafoelenco"/>
+        <w:numPr>
+          <w:ilvl w:val="0"/>
+          <w:numId w:val="3"/>
+        </w:numPr>
+      </w:pPr>
+      <w:r>
+        <w:t>Coordinate cilindriche, introducendo il concetto di distanza dall’origine, seni e coseni</w:t>
+      </w:r>
+    </w:p>
+    <w:p>
+      <w:r>
+        <w:drawing>
+          <wp:inline distT="0" distB="0" distL="0" distR="0" wp14:anchorId="7AC9939A" wp14:editId="22306845">
+            <wp:extent cx="1409822" cy="1478408"/>
+            <wp:effectExtent l="0" t="0" r="0" b="7620"/>
+            <wp:docPr id="49" name="Immagine 49"/>
+            <wp:cNvGraphicFramePr>
+              <a:graphicFrameLocks xmlns:a="http://schemas.openxmlformats.org/drawingml/2006/main" noChangeAspect="1"/>
+            </wp:cNvGraphicFramePr>
+            <a:graphic xmlns:a="http://schemas.openxmlformats.org/drawingml/2006/main">
+              <a:graphicData uri="http://schemas.openxmlformats.org/drawingml/2006/picture">
+                <pic:pic xmlns:pic="http://schemas.openxmlformats.org/drawingml/2006/picture">
+                  <pic:nvPicPr>
+                    <pic:cNvPr id="1" name=""/>
+                    <pic:cNvPicPr/>
+                  </pic:nvPicPr>
+                  <pic:blipFill>
+                    <a:blip r:embed="rId21"/>
+                    <a:stretch>
+                      <a:fillRect/>
+                    </a:stretch>
+                  </pic:blipFill>
+                  <pic:spPr>
+                    <a:xfrm>
+                      <a:off x="0" y="0"/>
+                      <a:ext cx="1409822" cy="1478408"/>
+                    </a:xfrm>
+                    <a:prstGeom prst="rect">
+                      <a:avLst/>
+                    </a:prstGeom>
+                  </pic:spPr>
+                </pic:pic>
+              </a:graphicData>
+            </a:graphic>
+          </wp:inline>
+        </w:drawing>
+      </w:r>
+    </w:p>
+    <w:p>
+      <w:pPr>
+        <w:pStyle w:val="Paragrafoelenco"/>
+        <w:numPr>
+          <w:ilvl w:val="0"/>
+          <w:numId w:val="3"/>
+        </w:numPr>
+      </w:pPr>
+      <w:r>
+        <w:t>Coordinate sferiche, introducendo una terna di coordinate relative e il concetto di distanza introdotto</w:t>
+      </w:r>
+    </w:p>
+    <w:p>
+      <w:r>
+        <w:drawing>
+          <wp:inline distT="0" distB="0" distL="0" distR="0" wp14:anchorId="71B0EC63" wp14:editId="2B697ADE">
+            <wp:extent cx="1356478" cy="1455546"/>
+            <wp:effectExtent l="0" t="0" r="0" b="0"/>
+            <wp:docPr id="50" name="Immagine 50" descr="Immagine che contiene antenna&#10;&#10;Descrizione generata automaticamente"/>
+            <wp:cNvGraphicFramePr>
+              <a:graphicFrameLocks xmlns:a="http://schemas.openxmlformats.org/drawingml/2006/main" noChangeAspect="1"/>
+            </wp:cNvGraphicFramePr>
+            <a:graphic xmlns:a="http://schemas.openxmlformats.org/drawingml/2006/main">
+              <a:graphicData uri="http://schemas.openxmlformats.org/drawingml/2006/picture">
+                <pic:pic xmlns:pic="http://schemas.openxmlformats.org/drawingml/2006/picture">
+                  <pic:nvPicPr>
+                    <pic:cNvPr id="50" name="Immagine 50" descr="Immagine che contiene antenna&#10;&#10;Descrizione generata automaticamente"/>
+                    <pic:cNvPicPr/>
+                  </pic:nvPicPr>
+                  <pic:blipFill>
+                    <a:blip r:embed="rId22"/>
+                    <a:stretch>
+                      <a:fillRect/>
+                    </a:stretch>
+                  </pic:blipFill>
+                  <pic:spPr>
+                    <a:xfrm>
+                      <a:off x="0" y="0"/>
+                      <a:ext cx="1356478" cy="1455546"/>
+                    </a:xfrm>
+                    <a:prstGeom prst="rect">
+                      <a:avLst/>
+                    </a:prstGeom>
+                  </pic:spPr>
+                </pic:pic>
+              </a:graphicData>
+            </a:graphic>
+          </wp:inline>
+        </w:drawing>
+      </w:r>
+    </w:p>
+    <w:p>
+      <w:pPr>
+        <w:pStyle w:val="Titolo2"/>
+      </w:pPr>
+      <w:bookmarkStart w:id="4" w:name="_Toc126943879"/>
+      <w:r>
+        <w:t>Velocità e tipi: media, istantanea</w:t>
+      </w:r>
+      <w:bookmarkEnd w:id="4"/>
+    </w:p>
+    <w:p>
+      <w:pPr>
+        <w:rPr>
+          <w:rFonts w:eastAsiaTheme="minorEastAsia"/>
+        </w:rPr>
+      </w:pPr>
+      <w:r>
+        <w:t xml:space="preserve">Partiamo dal concetto di spostamento all’interno di un certo tempo, indicato quindi con </w:t>
+      </w:r>
+      <w:r>
+        <w:rPr>
+          <w:rFonts w:eastAsiaTheme="minorEastAsia"/>
+        </w:rPr>
+        <w:t xml:space="preserve">la delta maiuscola </w:t>
+      </w:r>
+      <m:oMath>
+        <m:r>
+          <m:rPr>
+            <m:sty m:val="p"/>
+          </m:rPr>
+          <w:rPr>
+            <w:rFonts w:ascii="Cambria Math" w:hAnsi="Cambria Math"/>
+          </w:rPr>
+          <m:t>Δ</m:t>
+        </m:r>
+      </m:oMath>
+      <w:r>
+        <w:rPr>
+          <w:rFonts w:eastAsiaTheme="minorEastAsia"/>
+        </w:rPr>
+        <w:t xml:space="preserve"> in quanto “variazione della quantità”. Avremo </w:t>
+      </w:r>
+      <m:oMath>
+        <m:r>
+          <m:rPr>
+            <m:sty m:val="p"/>
+          </m:rPr>
+          <w:rPr>
+            <w:rFonts w:ascii="Cambria Math" w:eastAsiaTheme="minorEastAsia" w:hAnsi="Cambria Math"/>
+          </w:rPr>
+          <m:t>Δ</m:t>
+        </m:r>
+        <m:r>
+          <w:rPr>
+            <w:rFonts w:ascii="Cambria Math" w:eastAsiaTheme="minorEastAsia" w:hAnsi="Cambria Math"/>
+          </w:rPr>
+          <m:t>s</m:t>
+        </m:r>
+      </m:oMath>
+      <w:r>
+        <w:rPr>
+          <w:rFonts w:eastAsiaTheme="minorEastAsia"/>
+        </w:rPr>
+        <w:t xml:space="preserve"> e </w:t>
+      </w:r>
+      <m:oMath>
+        <m:r>
+          <m:rPr>
+            <m:sty m:val="p"/>
+          </m:rPr>
+          <w:rPr>
+            <w:rFonts w:ascii="Cambria Math" w:eastAsiaTheme="minorEastAsia" w:hAnsi="Cambria Math"/>
+          </w:rPr>
+          <m:t>Δ</m:t>
+        </m:r>
+        <m:r>
+          <w:rPr>
+            <w:rFonts w:ascii="Cambria Math" w:eastAsiaTheme="minorEastAsia" w:hAnsi="Cambria Math"/>
+          </w:rPr>
+          <m:t>t</m:t>
+        </m:r>
+      </m:oMath>
+      <w:r>
+        <w:rPr>
+          <w:rFonts w:eastAsiaTheme="minorEastAsia"/>
+        </w:rPr>
+        <w:t xml:space="preserve"> ed un rapporto.</w:t>
+      </w:r>
+    </w:p>
+    <w:p>
+      <w:pPr>
+        <w:rPr>
+          <w:rFonts w:eastAsiaTheme="minorEastAsia"/>
+        </w:rPr>
+      </w:pPr>
+      <m:oMathPara>
+        <m:oMath>
+          <m:sSub>
+            <m:sSubPr>
+              <m:ctrlPr>
+                <w:rPr>
+                  <w:rFonts w:ascii="Cambria Math" w:hAnsi="Cambria Math"/>
+                  <w:i/>
+                </w:rPr>
+              </m:ctrlPr>
+            </m:sSubPr>
+            <m:e>
+              <m:r>
+                <w:rPr>
+                  <w:rFonts w:ascii="Cambria Math" w:hAnsi="Cambria Math"/>
+                </w:rPr>
+                <m:t>v</m:t>
+              </m:r>
+            </m:e>
+            <m:sub>
+              <m:r>
+                <w:rPr>
+                  <w:rFonts w:ascii="Cambria Math" w:hAnsi="Cambria Math"/>
+                </w:rPr>
+                <m:t>m</m:t>
+              </m:r>
+            </m:sub>
+          </m:sSub>
+          <m:r>
+            <w:rPr>
+              <w:rFonts w:ascii="Cambria Math" w:hAnsi="Cambria Math"/>
+            </w:rPr>
+            <m:t>=</m:t>
+          </m:r>
+          <m:f>
+            <m:fPr>
+              <m:ctrlPr>
+                <w:rPr>
+                  <w:rFonts w:ascii="Cambria Math" w:hAnsi="Cambria Math"/>
+                  <w:i/>
+                </w:rPr>
+              </m:ctrlPr>
+            </m:fPr>
+            <m:num>
+              <m:r>
+                <m:rPr>
+                  <m:sty m:val="p"/>
+                </m:rPr>
+                <w:rPr>
+                  <w:rFonts w:ascii="Cambria Math" w:hAnsi="Cambria Math"/>
+                </w:rPr>
+                <m:t>Δ</m:t>
+              </m:r>
+              <m:r>
+                <w:rPr>
+                  <w:rFonts w:ascii="Cambria Math" w:hAnsi="Cambria Math"/>
+                </w:rPr>
+                <m:t>s</m:t>
+              </m:r>
+            </m:num>
+            <m:den>
+              <m:r>
+                <m:rPr>
+                  <m:sty m:val="p"/>
+                </m:rPr>
+                <w:rPr>
+                  <w:rFonts w:ascii="Cambria Math" w:hAnsi="Cambria Math"/>
+                </w:rPr>
+                <m:t>Δ</m:t>
+              </m:r>
+              <m:r>
+                <w:rPr>
+                  <w:rFonts w:ascii="Cambria Math" w:hAnsi="Cambria Math"/>
+                </w:rPr>
+                <m:t>t</m:t>
+              </m:r>
+            </m:den>
+          </m:f>
+        </m:oMath>
+      </m:oMathPara>
+    </w:p>
+    <w:p>
+      <w:pPr>
+        <w:rPr>
+          <w:rFonts w:eastAsiaTheme="minorEastAsia"/>
+        </w:rPr>
+      </w:pPr>
+      <w:r>
+        <w:rPr>
+          <w:rFonts w:eastAsiaTheme="minorEastAsia"/>
+        </w:rPr>
+        <w:t>Possiamo dire infatti che:</w:t>
+      </w:r>
+    </w:p>
+    <w:p>
+      <w:r>
+        <w:drawing>
+          <wp:inline distT="0" distB="0" distL="0" distR="0" wp14:anchorId="52008CAD" wp14:editId="5403BF0B">
+            <wp:extent cx="5050972" cy="1254096"/>
+            <wp:effectExtent l="0" t="0" r="0" b="3810"/>
+            <wp:docPr id="51" name="Immagine 51" descr="Immagine che contiene testo&#10;&#10;Descrizione generata automaticamente"/>
+            <wp:cNvGraphicFramePr>
+              <a:graphicFrameLocks xmlns:a="http://schemas.openxmlformats.org/drawingml/2006/main" noChangeAspect="1"/>
+            </wp:cNvGraphicFramePr>
+            <a:graphic xmlns:a="http://schemas.openxmlformats.org/drawingml/2006/main">
+              <a:graphicData uri="http://schemas.openxmlformats.org/drawingml/2006/picture">
+                <pic:pic xmlns:pic="http://schemas.openxmlformats.org/drawingml/2006/picture">
+                  <pic:nvPicPr>
+                    <pic:cNvPr id="51" name="Immagine 51" descr="Immagine che contiene testo&#10;&#10;Descrizione generata automaticamente"/>
+                    <pic:cNvPicPr/>
+                  </pic:nvPicPr>
+                  <pic:blipFill>
+                    <a:blip r:embed="rId23"/>
+                    <a:stretch>
+                      <a:fillRect/>
+                    </a:stretch>
+                  </pic:blipFill>
+                  <pic:spPr>
+                    <a:xfrm>
+                      <a:off x="0" y="0"/>
+                      <a:ext cx="5068384" cy="1258419"/>
+                    </a:xfrm>
+                    <a:prstGeom prst="rect">
+                      <a:avLst/>
+                    </a:prstGeom>
+                  </pic:spPr>
+                </pic:pic>
+              </a:graphicData>
+            </a:graphic>
+          </wp:inline>
+        </w:drawing>
+      </w:r>
+    </w:p>
+    <w:p/>
+    <w:p/>
+    <w:p>
+      <w:r>
+        <w:lastRenderedPageBreak/>
+        <w:drawing>
+          <wp:inline distT="0" distB="0" distL="0" distR="0" wp14:anchorId="0CFFD0B9" wp14:editId="4A2BDA99">
+            <wp:extent cx="5152572" cy="1627888"/>
+            <wp:effectExtent l="0" t="0" r="0" b="0"/>
+            <wp:docPr id="52" name="Immagine 52" descr="Immagine che contiene testo&#10;&#10;Descrizione generata automaticamente"/>
+            <wp:cNvGraphicFramePr>
+              <a:graphicFrameLocks xmlns:a="http://schemas.openxmlformats.org/drawingml/2006/main" noChangeAspect="1"/>
+            </wp:cNvGraphicFramePr>
+            <a:graphic xmlns:a="http://schemas.openxmlformats.org/drawingml/2006/main">
+              <a:graphicData uri="http://schemas.openxmlformats.org/drawingml/2006/picture">
+                <pic:pic xmlns:pic="http://schemas.openxmlformats.org/drawingml/2006/picture">
+                  <pic:nvPicPr>
+                    <pic:cNvPr id="52" name="Immagine 52" descr="Immagine che contiene testo&#10;&#10;Descrizione generata automaticamente"/>
+                    <pic:cNvPicPr/>
+                  </pic:nvPicPr>
+                  <pic:blipFill>
+                    <a:blip r:embed="rId24"/>
+                    <a:stretch>
+                      <a:fillRect/>
+                    </a:stretch>
+                  </pic:blipFill>
+                  <pic:spPr>
+                    <a:xfrm>
+                      <a:off x="0" y="0"/>
+                      <a:ext cx="5157441" cy="1629426"/>
+                    </a:xfrm>
+                    <a:prstGeom prst="rect">
+                      <a:avLst/>
+                    </a:prstGeom>
+                  </pic:spPr>
+                </pic:pic>
+              </a:graphicData>
+            </a:graphic>
+          </wp:inline>
+        </w:drawing>
+      </w:r>
+    </w:p>
+    <w:p>
+      <w:r>
+        <w:t xml:space="preserve">L’unità di misura sono i metri al secondo (scritti m/s); similmente, potremmo avere i chilometri orari (scritti km/h); per convertire da m/s a km/h, basterà moltiplicare per 3,6. </w:t>
+      </w:r>
+    </w:p>
+    <w:p>
+      <w:r>
+        <w:drawing>
+          <wp:inline distT="0" distB="0" distL="0" distR="0" wp14:anchorId="148B7E23" wp14:editId="38F7EA4A">
+            <wp:extent cx="5152390" cy="3632013"/>
+            <wp:effectExtent l="0" t="0" r="0" b="6985"/>
+            <wp:docPr id="53" name="Immagine 53"/>
+            <wp:cNvGraphicFramePr>
+              <a:graphicFrameLocks xmlns:a="http://schemas.openxmlformats.org/drawingml/2006/main" noChangeAspect="1"/>
+            </wp:cNvGraphicFramePr>
+            <a:graphic xmlns:a="http://schemas.openxmlformats.org/drawingml/2006/main">
+              <a:graphicData uri="http://schemas.openxmlformats.org/drawingml/2006/picture">
+                <pic:pic xmlns:pic="http://schemas.openxmlformats.org/drawingml/2006/picture">
+                  <pic:nvPicPr>
+                    <pic:cNvPr id="1" name=""/>
+                    <pic:cNvPicPr/>
+                  </pic:nvPicPr>
+                  <pic:blipFill>
+                    <a:blip r:embed="rId25"/>
+                    <a:stretch>
+                      <a:fillRect/>
+                    </a:stretch>
+                  </pic:blipFill>
+                  <pic:spPr>
+                    <a:xfrm>
+                      <a:off x="0" y="0"/>
+                      <a:ext cx="5157089" cy="3635325"/>
+                    </a:xfrm>
+                    <a:prstGeom prst="rect">
+                      <a:avLst/>
+                    </a:prstGeom>
+                  </pic:spPr>
+                </pic:pic>
+              </a:graphicData>
+            </a:graphic>
+          </wp:inline>
+        </w:drawing>
+      </w:r>
+    </w:p>
+    <w:p>
+      <w:r>
+        <w:t xml:space="preserve">Parliamo ora di </w:t>
+      </w:r>
+      <w:r>
+        <w:rPr>
+          <w:i/>
+          <w:iCs/>
+        </w:rPr>
+        <w:t>velocità istantanea</w:t>
+      </w:r>
+      <w:r>
+        <w:t>, cioè la derivata della posizione di un corpo rispetto al tempo. Il concetto è utile soprattutto per parlare di velocità di un punto in un istante preciso del tempo. Si parla di un piano cartesiano, collocando il tempo su x e lo spazio su y.</w:t>
+      </w:r>
+    </w:p>
+    <w:p>
+      <w:r>
+        <w:br w:type="page"/>
+      </w:r>
+    </w:p>
+    <w:p>
+      <w:r>
+        <w:lastRenderedPageBreak/>
+        <w:drawing>
+          <wp:inline distT="0" distB="0" distL="0" distR="0" wp14:anchorId="023949E7" wp14:editId="5B9E0421">
+            <wp:extent cx="4896679" cy="3711884"/>
+            <wp:effectExtent l="0" t="0" r="0" b="3175"/>
+            <wp:docPr id="54" name="Immagine 54"/>
+            <wp:cNvGraphicFramePr>
+              <a:graphicFrameLocks xmlns:a="http://schemas.openxmlformats.org/drawingml/2006/main" noChangeAspect="1"/>
+            </wp:cNvGraphicFramePr>
+            <a:graphic xmlns:a="http://schemas.openxmlformats.org/drawingml/2006/main">
+              <a:graphicData uri="http://schemas.openxmlformats.org/drawingml/2006/picture">
+                <pic:pic xmlns:pic="http://schemas.openxmlformats.org/drawingml/2006/picture">
+                  <pic:nvPicPr>
+                    <pic:cNvPr id="1" name=""/>
+                    <pic:cNvPicPr/>
+                  </pic:nvPicPr>
+                  <pic:blipFill>
+                    <a:blip r:embed="rId26"/>
+                    <a:stretch>
+                      <a:fillRect/>
+                    </a:stretch>
+                  </pic:blipFill>
+                  <pic:spPr>
+                    <a:xfrm>
+                      <a:off x="0" y="0"/>
+                      <a:ext cx="4907704" cy="3720242"/>
+                    </a:xfrm>
+                    <a:prstGeom prst="rect">
+                      <a:avLst/>
+                    </a:prstGeom>
+                  </pic:spPr>
+                </pic:pic>
+              </a:graphicData>
+            </a:graphic>
+          </wp:inline>
+        </w:drawing>
+      </w:r>
+    </w:p>
+    <w:p>
+      <w:r>
+        <w:t>La pendenza, cioè il coefficiente angolare della retta che congiunge i punti A e B fornisce il valore della velocità media tenuta per effettuare lo spostamento entro l’intervallo di tempo.</w:t>
+      </w:r>
+      <w:r>
+        <w:t xml:space="preserve"> Se volessimo conoscere la velocità istantanea nel punto quando si trova in A, spostiamo B nella posizione B’ più vicina ad A e la pendenza della retta ci darà la velocità media del punto in base allo spostamento effettuato nel tempo.</w:t>
+      </w:r>
+    </w:p>
+    <w:p>
+      <w:r>
+        <w:drawing>
+          <wp:inline distT="0" distB="0" distL="0" distR="0" wp14:anchorId="08DE5110" wp14:editId="2F43E3C6">
+            <wp:extent cx="4896485" cy="3213749"/>
+            <wp:effectExtent l="0" t="0" r="0" b="5715"/>
+            <wp:docPr id="55" name="Immagine 55"/>
+            <wp:cNvGraphicFramePr>
+              <a:graphicFrameLocks xmlns:a="http://schemas.openxmlformats.org/drawingml/2006/main" noChangeAspect="1"/>
+            </wp:cNvGraphicFramePr>
+            <a:graphic xmlns:a="http://schemas.openxmlformats.org/drawingml/2006/main">
+              <a:graphicData uri="http://schemas.openxmlformats.org/drawingml/2006/picture">
+                <pic:pic xmlns:pic="http://schemas.openxmlformats.org/drawingml/2006/picture">
+                  <pic:nvPicPr>
+                    <pic:cNvPr id="1" name=""/>
+                    <pic:cNvPicPr/>
+                  </pic:nvPicPr>
+                  <pic:blipFill>
+                    <a:blip r:embed="rId27"/>
+                    <a:stretch>
+                      <a:fillRect/>
+                    </a:stretch>
+                  </pic:blipFill>
+                  <pic:spPr>
+                    <a:xfrm>
+                      <a:off x="0" y="0"/>
+                      <a:ext cx="4900099" cy="3216121"/>
+                    </a:xfrm>
+                    <a:prstGeom prst="rect">
+                      <a:avLst/>
+                    </a:prstGeom>
+                  </pic:spPr>
+                </pic:pic>
+              </a:graphicData>
+            </a:graphic>
+          </wp:inline>
+        </w:drawing>
+      </w:r>
+    </w:p>
+    <w:p>
+      <w:r>
+        <w:br w:type="page"/>
+      </w:r>
+    </w:p>
+    <w:p>
+      <w:r>
+        <w:lastRenderedPageBreak/>
+        <w:drawing>
+          <wp:inline distT="0" distB="0" distL="0" distR="0" wp14:anchorId="6D168B8B" wp14:editId="785D10EE">
+            <wp:extent cx="4982818" cy="3996388"/>
+            <wp:effectExtent l="0" t="0" r="8890" b="4445"/>
+            <wp:docPr id="56" name="Immagine 56"/>
+            <wp:cNvGraphicFramePr>
+              <a:graphicFrameLocks xmlns:a="http://schemas.openxmlformats.org/drawingml/2006/main" noChangeAspect="1"/>
+            </wp:cNvGraphicFramePr>
+            <a:graphic xmlns:a="http://schemas.openxmlformats.org/drawingml/2006/main">
+              <a:graphicData uri="http://schemas.openxmlformats.org/drawingml/2006/picture">
+                <pic:pic xmlns:pic="http://schemas.openxmlformats.org/drawingml/2006/picture">
+                  <pic:nvPicPr>
+                    <pic:cNvPr id="1" name=""/>
+                    <pic:cNvPicPr/>
+                  </pic:nvPicPr>
+                  <pic:blipFill>
+                    <a:blip r:embed="rId28"/>
+                    <a:stretch>
+                      <a:fillRect/>
+                    </a:stretch>
+                  </pic:blipFill>
+                  <pic:spPr>
+                    <a:xfrm>
+                      <a:off x="0" y="0"/>
+                      <a:ext cx="4988841" cy="4001218"/>
+                    </a:xfrm>
+                    <a:prstGeom prst="rect">
+                      <a:avLst/>
+                    </a:prstGeom>
+                  </pic:spPr>
+                </pic:pic>
+              </a:graphicData>
+            </a:graphic>
+          </wp:inline>
+        </w:drawing>
+      </w:r>
+    </w:p>
+    <w:p>
+      <w:r>
+        <w:drawing>
+          <wp:inline distT="0" distB="0" distL="0" distR="0" wp14:anchorId="3A8FB117" wp14:editId="4067477E">
+            <wp:extent cx="4982210" cy="2708734"/>
+            <wp:effectExtent l="0" t="0" r="0" b="0"/>
+            <wp:docPr id="57" name="Immagine 57"/>
+            <wp:cNvGraphicFramePr>
+              <a:graphicFrameLocks xmlns:a="http://schemas.openxmlformats.org/drawingml/2006/main" noChangeAspect="1"/>
+            </wp:cNvGraphicFramePr>
+            <a:graphic xmlns:a="http://schemas.openxmlformats.org/drawingml/2006/main">
+              <a:graphicData uri="http://schemas.openxmlformats.org/drawingml/2006/picture">
+                <pic:pic xmlns:pic="http://schemas.openxmlformats.org/drawingml/2006/picture">
+                  <pic:nvPicPr>
+                    <pic:cNvPr id="1" name=""/>
+                    <pic:cNvPicPr/>
+                  </pic:nvPicPr>
+                  <pic:blipFill>
+                    <a:blip r:embed="rId29"/>
+                    <a:stretch>
+                      <a:fillRect/>
+                    </a:stretch>
+                  </pic:blipFill>
+                  <pic:spPr>
+                    <a:xfrm>
+                      <a:off x="0" y="0"/>
+                      <a:ext cx="4992067" cy="2714093"/>
+                    </a:xfrm>
+                    <a:prstGeom prst="rect">
+                      <a:avLst/>
+                    </a:prstGeom>
+                  </pic:spPr>
+                </pic:pic>
+              </a:graphicData>
+            </a:graphic>
+          </wp:inline>
+        </w:drawing>
+      </w:r>
+    </w:p>
+    <w:p>
+      <w:r>
+        <w:t>Dato questo esempio, parliamo di velocità istantanea con l’operazione di limiti e di derivate.</w:t>
+      </w:r>
+    </w:p>
+    <w:p>
+      <w:r>
+        <w:drawing>
+          <wp:inline distT="0" distB="0" distL="0" distR="0" wp14:anchorId="6373751C" wp14:editId="380DB469">
+            <wp:extent cx="4982210" cy="850356"/>
+            <wp:effectExtent l="0" t="0" r="8890" b="6985"/>
+            <wp:docPr id="58" name="Immagine 58" descr="Immagine che contiene testo&#10;&#10;Descrizione generata automaticamente"/>
+            <wp:cNvGraphicFramePr>
+              <a:graphicFrameLocks xmlns:a="http://schemas.openxmlformats.org/drawingml/2006/main" noChangeAspect="1"/>
+            </wp:cNvGraphicFramePr>
+            <a:graphic xmlns:a="http://schemas.openxmlformats.org/drawingml/2006/main">
+              <a:graphicData uri="http://schemas.openxmlformats.org/drawingml/2006/picture">
+                <pic:pic xmlns:pic="http://schemas.openxmlformats.org/drawingml/2006/picture">
+                  <pic:nvPicPr>
+                    <pic:cNvPr id="58" name="Immagine 58" descr="Immagine che contiene testo&#10;&#10;Descrizione generata automaticamente"/>
+                    <pic:cNvPicPr/>
+                  </pic:nvPicPr>
+                  <pic:blipFill>
+                    <a:blip r:embed="rId30"/>
+                    <a:stretch>
+                      <a:fillRect/>
+                    </a:stretch>
+                  </pic:blipFill>
+                  <pic:spPr>
+                    <a:xfrm>
+                      <a:off x="0" y="0"/>
+                      <a:ext cx="4999566" cy="853318"/>
+                    </a:xfrm>
+                    <a:prstGeom prst="rect">
+                      <a:avLst/>
+                    </a:prstGeom>
+                  </pic:spPr>
+                </pic:pic>
+              </a:graphicData>
+            </a:graphic>
+          </wp:inline>
+        </w:drawing>
+      </w:r>
+    </w:p>
+    <w:p/>
+    <w:p/>
+    <w:p/>
+    <w:p>
+      <w:pPr>
+        <w:pStyle w:val="Titolo2"/>
+      </w:pPr>
+      <w:r>
+        <w:lastRenderedPageBreak/>
+        <w:t>Moto rettilineo uniforme</w:t>
+      </w:r>
+    </w:p>
+    <w:p>
+      <w:r>
+        <w:t>Si intende come moto il concetto di movimento, in questo caso percorrendo spazi uguali in tempi uguali (uniformi) lungo una retta. Il moto è detto anche MRU e può essere sintetizzato per esempio dal movimento che un punto materiale compie lungo la linea retta a velocità costante e non cambiando mai durante il moto.</w:t>
+      </w:r>
+    </w:p>
+    <w:p>
+      <w:r>
+        <w:drawing>
+          <wp:inline distT="0" distB="0" distL="0" distR="0" wp14:anchorId="2B1066AC" wp14:editId="115C6DE6">
+            <wp:extent cx="4154557" cy="2238845"/>
+            <wp:effectExtent l="0" t="0" r="0" b="9525"/>
+            <wp:docPr id="59" name="Immagine 59"/>
+            <wp:cNvGraphicFramePr>
+              <a:graphicFrameLocks xmlns:a="http://schemas.openxmlformats.org/drawingml/2006/main" noChangeAspect="1"/>
+            </wp:cNvGraphicFramePr>
+            <a:graphic xmlns:a="http://schemas.openxmlformats.org/drawingml/2006/main">
+              <a:graphicData uri="http://schemas.openxmlformats.org/drawingml/2006/picture">
+                <pic:pic xmlns:pic="http://schemas.openxmlformats.org/drawingml/2006/picture">
+                  <pic:nvPicPr>
+                    <pic:cNvPr id="1" name=""/>
+                    <pic:cNvPicPr/>
+                  </pic:nvPicPr>
+                  <pic:blipFill>
+                    <a:blip r:embed="rId31"/>
+                    <a:stretch>
+                      <a:fillRect/>
+                    </a:stretch>
+                  </pic:blipFill>
+                  <pic:spPr>
+                    <a:xfrm>
+                      <a:off x="0" y="0"/>
+                      <a:ext cx="4165602" cy="2244797"/>
+                    </a:xfrm>
+                    <a:prstGeom prst="rect">
+                      <a:avLst/>
+                    </a:prstGeom>
+                  </pic:spPr>
+                </pic:pic>
+              </a:graphicData>
+            </a:graphic>
+          </wp:inline>
+        </w:drawing>
+      </w:r>
+    </w:p>
+    <w:p>
+      <w:r>
+        <w:t xml:space="preserve">Nell’esempio generale di un qualsiasi moto rettilineo uniforme, se vogliamo conoscere la posizione del punto materiale a variare del tempo, faremo uso della </w:t>
+      </w:r>
+      <w:r>
+        <w:rPr>
+          <w:u w:val="single"/>
+        </w:rPr>
+        <w:t>legge oraria del moto rettilineo uniforme</w:t>
+      </w:r>
+      <w:r>
+        <w:t>:</w:t>
+      </w:r>
+    </w:p>
+    <w:p>
+      <w:r>
+        <w:drawing>
+          <wp:inline distT="0" distB="0" distL="0" distR="0" wp14:anchorId="15BDE315" wp14:editId="4D825D56">
+            <wp:extent cx="5141844" cy="2124919"/>
+            <wp:effectExtent l="0" t="0" r="1905" b="8890"/>
+            <wp:docPr id="60" name="Immagine 60" descr="Immagine che contiene testo&#10;&#10;Descrizione generata automaticamente"/>
+            <wp:cNvGraphicFramePr>
+              <a:graphicFrameLocks xmlns:a="http://schemas.openxmlformats.org/drawingml/2006/main" noChangeAspect="1"/>
+            </wp:cNvGraphicFramePr>
+            <a:graphic xmlns:a="http://schemas.openxmlformats.org/drawingml/2006/main">
+              <a:graphicData uri="http://schemas.openxmlformats.org/drawingml/2006/picture">
+                <pic:pic xmlns:pic="http://schemas.openxmlformats.org/drawingml/2006/picture">
+                  <pic:nvPicPr>
+                    <pic:cNvPr id="60" name="Immagine 60" descr="Immagine che contiene testo&#10;&#10;Descrizione generata automaticamente"/>
+                    <pic:cNvPicPr/>
+                  </pic:nvPicPr>
+                  <pic:blipFill>
+                    <a:blip r:embed="rId32"/>
+                    <a:stretch>
+                      <a:fillRect/>
+                    </a:stretch>
+                  </pic:blipFill>
+                  <pic:spPr>
+                    <a:xfrm>
+                      <a:off x="0" y="0"/>
+                      <a:ext cx="5171136" cy="2137024"/>
+                    </a:xfrm>
+                    <a:prstGeom prst="rect">
+                      <a:avLst/>
+                    </a:prstGeom>
+                  </pic:spPr>
+                </pic:pic>
+              </a:graphicData>
+            </a:graphic>
+          </wp:inline>
+        </w:drawing>
+      </w:r>
+    </w:p>
+    <w:p>
+      <w:r>
+        <w:t>Notiamo inoltre che, dato che il moto avviene lungo una retta, in un moto rettilineo uniforme, spostamento e distanza percorsa coincidono e sono direttamente proporzionali (“se cambia una, cambia anche l’altra”).</w:t>
+      </w:r>
+    </w:p>
     <w:p>
       <w:r>
         <w:br w:type="page"/>
@@ -5792,92 +7763,12 @@
       <w:pPr>
         <w:pStyle w:val="Titolo1"/>
       </w:pPr>
-      <w:bookmarkStart w:id="3" w:name="_Toc126933177"/>
+      <w:bookmarkStart w:id="5" w:name="_Toc126943880"/>
       <w:r>
         <w:lastRenderedPageBreak/>
         <w:t>Dinamica</w:t>
       </w:r>
-      <w:bookmarkEnd w:id="3"/>
-    </w:p>
-    <w:p>
-      <w:pPr>
-        <w:pStyle w:val="Titolo2"/>
-      </w:pPr>
-      <w:bookmarkStart w:id="4" w:name="_Toc126933178"/>
-      <w:r>
-        <w:t>Forze e principi della dinamica</w:t>
-      </w:r>
-      <w:bookmarkEnd w:id="4"/>
-    </w:p>
-    <w:p>
-      <w:pPr>
-        <w:pStyle w:val="Titolo2"/>
-      </w:pPr>
-      <w:bookmarkStart w:id="5" w:name="_Toc126933179"/>
-      <w:r>
-        <w:t>Sistemi di riferimento</w:t>
-      </w:r>
       <w:bookmarkEnd w:id="5"/>
-    </w:p>
-    <w:p>
-      <w:pPr>
-        <w:pStyle w:val="Titolo2"/>
-      </w:pPr>
-      <w:bookmarkStart w:id="6" w:name="_Toc126933180"/>
-      <w:r>
-        <w:t>Forze principali</w:t>
-      </w:r>
-      <w:bookmarkEnd w:id="6"/>
-    </w:p>
-    <w:p>
-      <w:pPr>
-        <w:pStyle w:val="Titolo2"/>
-      </w:pPr>
-      <w:bookmarkStart w:id="7" w:name="_Toc126933181"/>
-      <w:r>
-        <w:t>Quantità di moto e momento</w:t>
-      </w:r>
-      <w:bookmarkEnd w:id="7"/>
-    </w:p>
-    <w:p>
-      <w:pPr>
-        <w:pStyle w:val="Titolo2"/>
-      </w:pPr>
-      <w:bookmarkStart w:id="8" w:name="_Toc126933182"/>
-      <w:r>
-        <w:t>Gravitazione universale</w:t>
-      </w:r>
-      <w:bookmarkEnd w:id="8"/>
-    </w:p>
-    <w:p>
-      <w:pPr>
-        <w:pStyle w:val="Titolo2"/>
-      </w:pPr>
-      <w:bookmarkStart w:id="9" w:name="_Toc126933183"/>
-      <w:r>
-        <w:t>Meccanica dei fluidi</w:t>
-      </w:r>
-      <w:bookmarkEnd w:id="9"/>
-    </w:p>
-    <w:p>
-      <w:pPr>
-        <w:pStyle w:val="Titolo2"/>
-      </w:pPr>
-      <w:bookmarkStart w:id="10" w:name="_Toc126933184"/>
-      <w:r>
-        <w:t>Corpo rigido</w:t>
-      </w:r>
-      <w:bookmarkEnd w:id="10"/>
-    </w:p>
-    <w:p>
-      <w:pPr>
-        <w:pStyle w:val="Titolo2"/>
-      </w:pPr>
-      <w:bookmarkStart w:id="11" w:name="_Toc126933185"/>
-      <w:r>
-        <w:t>Momento di una forza</w:t>
-      </w:r>
-      <w:bookmarkEnd w:id="11"/>
     </w:p>
     <w:p/>
     <w:p/>
@@ -5885,7 +7776,6 @@
     <w:p/>
     <w:p/>
     <w:p/>
-    <w:p/>
     <w:p>
       <w:r>
         <w:br w:type="page"/>
@@ -5895,12 +7785,10 @@
       <w:pPr>
         <w:pStyle w:val="Titolo1"/>
       </w:pPr>
-      <w:bookmarkStart w:id="12" w:name="_Toc126933186"/>
       <w:r>
         <w:lastRenderedPageBreak/>
-        <w:t>Statica</w:t>
-      </w:r>
-      <w:bookmarkEnd w:id="12"/>
+        <w:t>Gravitazione Universale</w:t>
+      </w:r>
     </w:p>
     <w:p>
       <w:r>
@@ -5911,75 +7799,56 @@
       <w:pPr>
         <w:pStyle w:val="Titolo1"/>
       </w:pPr>
-      <w:bookmarkStart w:id="13" w:name="_Toc126933187"/>
+      <w:r>
+        <w:lastRenderedPageBreak/>
+        <w:t>Idrostatica e Fluidodinamica</w:t>
+      </w:r>
+    </w:p>
+    <w:p>
+      <w:r>
+        <w:br w:type="page"/>
+      </w:r>
+    </w:p>
+    <w:p>
+      <w:pPr>
+        <w:pStyle w:val="Titolo1"/>
+      </w:pPr>
+      <w:r>
+        <w:lastRenderedPageBreak/>
+        <w:t>Teoria della relatività galileiana</w:t>
+      </w:r>
+    </w:p>
+    <w:p>
+      <w:r>
+        <w:br w:type="page"/>
+      </w:r>
+    </w:p>
+    <w:p>
+      <w:pPr>
+        <w:pStyle w:val="Titolo1"/>
+      </w:pPr>
+      <w:r>
+        <w:lastRenderedPageBreak/>
+        <w:t>Teoria della relatività ristretta</w:t>
+      </w:r>
+    </w:p>
+    <w:p/>
+    <w:p/>
+    <w:p>
+      <w:r>
+        <w:br w:type="page"/>
+      </w:r>
+    </w:p>
+    <w:p>
+      <w:pPr>
+        <w:pStyle w:val="Titolo1"/>
+      </w:pPr>
+      <w:bookmarkStart w:id="6" w:name="_Toc126943890"/>
       <w:r>
         <w:lastRenderedPageBreak/>
         <w:t>Termodinamica</w:t>
       </w:r>
-      <w:bookmarkEnd w:id="13"/>
-    </w:p>
-    <w:p>
-      <w:pPr>
-        <w:pStyle w:val="Titolo2"/>
-      </w:pPr>
-      <w:bookmarkStart w:id="14" w:name="_Toc126933188"/>
-      <w:r>
-        <w:t>Primo principio della termodinamica</w:t>
-      </w:r>
-      <w:bookmarkEnd w:id="14"/>
-    </w:p>
-    <w:p>
-      <w:pPr>
-        <w:pStyle w:val="Titolo2"/>
-      </w:pPr>
-      <w:bookmarkStart w:id="15" w:name="_Toc126933189"/>
-      <w:r>
-        <w:t>Secondo principio della termodinamica</w:t>
-      </w:r>
-      <w:bookmarkEnd w:id="15"/>
-    </w:p>
-    <w:p>
-      <w:pPr>
-        <w:pStyle w:val="Titolo2"/>
-      </w:pPr>
-      <w:bookmarkStart w:id="16" w:name="_Toc126933190"/>
-      <w:r>
-        <w:t>Onde</w:t>
-      </w:r>
-      <w:bookmarkEnd w:id="16"/>
-    </w:p>
-    <w:p>
-      <w:pPr>
-        <w:pStyle w:val="Titolo2"/>
-      </w:pPr>
-      <w:bookmarkStart w:id="17" w:name="_Toc126933191"/>
-      <w:r>
-        <w:t>Suono</w:t>
-      </w:r>
-      <w:bookmarkEnd w:id="17"/>
-      <w:r>
-        <w:t xml:space="preserve"> </w:t>
-      </w:r>
-    </w:p>
-    <w:p>
-      <w:pPr>
-        <w:pStyle w:val="Titolo2"/>
-      </w:pPr>
-      <w:bookmarkStart w:id="18" w:name="_Toc126933192"/>
-      <w:r>
-        <w:t>Luce</w:t>
-      </w:r>
-      <w:bookmarkEnd w:id="18"/>
-    </w:p>
-    <w:p>
-      <w:pPr>
-        <w:pStyle w:val="Titolo2"/>
-      </w:pPr>
-      <w:bookmarkStart w:id="19" w:name="_Toc126933193"/>
-      <w:r>
-        <w:t>Relatività</w:t>
-      </w:r>
-      <w:bookmarkEnd w:id="19"/>
+      <w:bookmarkEnd w:id="6"/>
     </w:p>
     <w:p/>
     <w:p/>
@@ -5996,39 +7865,32 @@
       <w:pPr>
         <w:pStyle w:val="Titolo1"/>
       </w:pPr>
-      <w:bookmarkStart w:id="20" w:name="_Toc126933194"/>
       <w:r>
         <w:lastRenderedPageBreak/>
-        <w:t>Elettricità e magnetismo</w:t>
-      </w:r>
-      <w:bookmarkEnd w:id="20"/>
+        <w:t>Elettricità</w:t>
+      </w:r>
+    </w:p>
+    <w:p>
+      <w:r>
+        <w:br w:type="page"/>
+      </w:r>
     </w:p>
     <w:p>
       <w:pPr>
-        <w:pStyle w:val="Titolo2"/>
+        <w:pStyle w:val="Titolo1"/>
       </w:pPr>
-      <w:bookmarkStart w:id="21" w:name="_Toc126933195"/>
-      <w:r>
-        <w:t>Fenomeni magnetici</w:t>
-      </w:r>
-      <w:bookmarkEnd w:id="21"/>
-    </w:p>
-    <w:p>
-      <w:pPr>
-        <w:pStyle w:val="Titolo2"/>
-      </w:pPr>
-      <w:bookmarkStart w:id="22" w:name="_Toc126933196"/>
-      <w:r>
-        <w:t>Elettromagnetismo</w:t>
-      </w:r>
-      <w:bookmarkEnd w:id="22"/>
-    </w:p>
+      <w:r>
+        <w:lastRenderedPageBreak/>
+        <w:t>Astronomia</w:t>
+      </w:r>
+    </w:p>
+    <w:p/>
     <w:p/>
     <w:p/>
     <w:p/>
     <w:sectPr>
-      <w:headerReference w:type="default" r:id="rId7"/>
-      <w:footerReference w:type="default" r:id="rId8"/>
+      <w:headerReference w:type="default" r:id="rId33"/>
+      <w:footerReference w:type="default" r:id="rId34"/>
       <w:pgSz w:w="11906" w:h="16838"/>
       <w:pgMar w:top="1417" w:right="1134" w:bottom="1134" w:left="1134" w:header="708" w:footer="708" w:gutter="0"/>
       <w:pgNumType w:start="0"/>
@@ -6316,6 +8178,334 @@
     </w:r>
   </w:p>
 </w:hdr>
+</file>
+
+<file path=word/numbering.xml><?xml version="1.0" encoding="utf-8"?>
+<w:numbering xmlns:wpc="http://schemas.microsoft.com/office/word/2010/wordprocessingCanvas" xmlns:cx="http://schemas.microsoft.com/office/drawing/2014/chartex" xmlns:cx1="http://schemas.microsoft.com/office/drawing/2015/9/8/chartex" xmlns:cx2="http://schemas.microsoft.com/office/drawing/2015/10/21/chartex" xmlns:cx3="http://schemas.microsoft.com/office/drawing/2016/5/9/chartex" xmlns:cx4="http://schemas.microsoft.com/office/drawing/2016/5/10/chartex" xmlns:cx5="http://schemas.microsoft.com/office/drawing/2016/5/11/chartex" xmlns:cx6="http://schemas.microsoft.com/office/drawing/2016/5/12/chartex" xmlns:cx7="http://schemas.microsoft.com/office/drawing/2016/5/13/chartex" xmlns:cx8="http://schemas.microsoft.com/office/drawing/2016/5/14/chartex" xmlns:mc="http://schemas.openxmlformats.org/markup-compatibility/2006" xmlns:aink="http://schemas.microsoft.com/office/drawing/2016/ink" xmlns:am3d="http://schemas.microsoft.com/office/drawing/2017/model3d" xmlns:o="urn:schemas-microsoft-com:office:office" xmlns:oel="http://schemas.microsoft.com/office/2019/extlst" xmlns:r="http://schemas.openxmlformats.org/officeDocument/2006/relationships" xmlns:m="http://schemas.openxmlformats.org/officeDocument/2006/math" xmlns:v="urn:schemas-microsoft-com:vml" xmlns:wp14="http://schemas.microsoft.com/office/word/2010/wordprocessingDrawing" xmlns:wp="http://schemas.openxmlformats.org/drawingml/2006/wordprocessingDrawing" xmlns:w10="urn:schemas-microsoft-com:office:word" xmlns:w="http://schemas.openxmlformats.org/wordprocessingml/2006/main" xmlns:w14="http://schemas.microsoft.com/office/word/2010/wordml" xmlns:w15="http://schemas.microsoft.com/office/word/2012/wordml" xmlns:w16cex="http://schemas.microsoft.com/office/word/2018/wordml/cex" xmlns:w16cid="http://schemas.microsoft.com/office/word/2016/wordml/cid" xmlns:w16="http://schemas.microsoft.com/office/word/2018/wordml" xmlns:w16sdtdh="http://schemas.microsoft.com/office/word/2020/wordml/sdtdatahash" xmlns:w16se="http://schemas.microsoft.com/office/word/2015/wordml/symex" xmlns:wpg="http://schemas.microsoft.com/office/word/2010/wordprocessingGroup" xmlns:wpi="http://schemas.microsoft.com/office/word/2010/wordprocessingInk" xmlns:wne="http://schemas.microsoft.com/office/word/2006/wordml" xmlns:wps="http://schemas.microsoft.com/office/word/2010/wordprocessingShape" mc:Ignorable="w14 w15 w16se w16cid w16 w16cex w16sdtdh wp14">
+  <w:abstractNum w:abstractNumId="0" w15:restartNumberingAfterBreak="0">
+    <w:nsid w:val="0034746A"/>
+    <w:multiLevelType w:val="hybridMultilevel"/>
+    <w:tmpl w:val="9D82FEBC"/>
+    <w:lvl w:ilvl="0" w:tplc="04100001">
+      <w:start w:val="1"/>
+      <w:numFmt w:val="bullet"/>
+      <w:lvlText w:val=""/>
+      <w:lvlJc w:val="left"/>
+      <w:pPr>
+        <w:ind w:left="720" w:hanging="360"/>
+      </w:pPr>
+      <w:rPr>
+        <w:rFonts w:ascii="Symbol" w:hAnsi="Symbol" w:hint="default"/>
+      </w:rPr>
+    </w:lvl>
+    <w:lvl w:ilvl="1" w:tplc="04100003">
+      <w:start w:val="1"/>
+      <w:numFmt w:val="bullet"/>
+      <w:lvlText w:val="o"/>
+      <w:lvlJc w:val="left"/>
+      <w:pPr>
+        <w:ind w:left="1440" w:hanging="360"/>
+      </w:pPr>
+      <w:rPr>
+        <w:rFonts w:ascii="Courier New" w:hAnsi="Courier New" w:cs="Courier New" w:hint="default"/>
+      </w:rPr>
+    </w:lvl>
+    <w:lvl w:ilvl="2" w:tplc="04100005" w:tentative="1">
+      <w:start w:val="1"/>
+      <w:numFmt w:val="bullet"/>
+      <w:lvlText w:val=""/>
+      <w:lvlJc w:val="left"/>
+      <w:pPr>
+        <w:ind w:left="2160" w:hanging="360"/>
+      </w:pPr>
+      <w:rPr>
+        <w:rFonts w:ascii="Wingdings" w:hAnsi="Wingdings" w:hint="default"/>
+      </w:rPr>
+    </w:lvl>
+    <w:lvl w:ilvl="3" w:tplc="04100001" w:tentative="1">
+      <w:start w:val="1"/>
+      <w:numFmt w:val="bullet"/>
+      <w:lvlText w:val=""/>
+      <w:lvlJc w:val="left"/>
+      <w:pPr>
+        <w:ind w:left="2880" w:hanging="360"/>
+      </w:pPr>
+      <w:rPr>
+        <w:rFonts w:ascii="Symbol" w:hAnsi="Symbol" w:hint="default"/>
+      </w:rPr>
+    </w:lvl>
+    <w:lvl w:ilvl="4" w:tplc="04100003" w:tentative="1">
+      <w:start w:val="1"/>
+      <w:numFmt w:val="bullet"/>
+      <w:lvlText w:val="o"/>
+      <w:lvlJc w:val="left"/>
+      <w:pPr>
+        <w:ind w:left="3600" w:hanging="360"/>
+      </w:pPr>
+      <w:rPr>
+        <w:rFonts w:ascii="Courier New" w:hAnsi="Courier New" w:cs="Courier New" w:hint="default"/>
+      </w:rPr>
+    </w:lvl>
+    <w:lvl w:ilvl="5" w:tplc="04100005" w:tentative="1">
+      <w:start w:val="1"/>
+      <w:numFmt w:val="bullet"/>
+      <w:lvlText w:val=""/>
+      <w:lvlJc w:val="left"/>
+      <w:pPr>
+        <w:ind w:left="4320" w:hanging="360"/>
+      </w:pPr>
+      <w:rPr>
+        <w:rFonts w:ascii="Wingdings" w:hAnsi="Wingdings" w:hint="default"/>
+      </w:rPr>
+    </w:lvl>
+    <w:lvl w:ilvl="6" w:tplc="04100001" w:tentative="1">
+      <w:start w:val="1"/>
+      <w:numFmt w:val="bullet"/>
+      <w:lvlText w:val=""/>
+      <w:lvlJc w:val="left"/>
+      <w:pPr>
+        <w:ind w:left="5040" w:hanging="360"/>
+      </w:pPr>
+      <w:rPr>
+        <w:rFonts w:ascii="Symbol" w:hAnsi="Symbol" w:hint="default"/>
+      </w:rPr>
+    </w:lvl>
+    <w:lvl w:ilvl="7" w:tplc="04100003" w:tentative="1">
+      <w:start w:val="1"/>
+      <w:numFmt w:val="bullet"/>
+      <w:lvlText w:val="o"/>
+      <w:lvlJc w:val="left"/>
+      <w:pPr>
+        <w:ind w:left="5760" w:hanging="360"/>
+      </w:pPr>
+      <w:rPr>
+        <w:rFonts w:ascii="Courier New" w:hAnsi="Courier New" w:cs="Courier New" w:hint="default"/>
+      </w:rPr>
+    </w:lvl>
+    <w:lvl w:ilvl="8" w:tplc="04100005" w:tentative="1">
+      <w:start w:val="1"/>
+      <w:numFmt w:val="bullet"/>
+      <w:lvlText w:val=""/>
+      <w:lvlJc w:val="left"/>
+      <w:pPr>
+        <w:ind w:left="6480" w:hanging="360"/>
+      </w:pPr>
+      <w:rPr>
+        <w:rFonts w:ascii="Wingdings" w:hAnsi="Wingdings" w:hint="default"/>
+      </w:rPr>
+    </w:lvl>
+  </w:abstractNum>
+  <w:abstractNum w:abstractNumId="1" w15:restartNumberingAfterBreak="0">
+    <w:nsid w:val="277D1DCA"/>
+    <w:multiLevelType w:val="hybridMultilevel"/>
+    <w:tmpl w:val="6A74624C"/>
+    <w:lvl w:ilvl="0" w:tplc="B99E75B0">
+      <w:start w:val="1"/>
+      <w:numFmt w:val="lowerRoman"/>
+      <w:lvlText w:val="(%1)"/>
+      <w:lvlJc w:val="left"/>
+      <w:pPr>
+        <w:ind w:left="1080" w:hanging="720"/>
+      </w:pPr>
+      <w:rPr>
+        <w:rFonts w:hint="default"/>
+      </w:rPr>
+    </w:lvl>
+    <w:lvl w:ilvl="1" w:tplc="04100019" w:tentative="1">
+      <w:start w:val="1"/>
+      <w:numFmt w:val="lowerLetter"/>
+      <w:lvlText w:val="%2."/>
+      <w:lvlJc w:val="left"/>
+      <w:pPr>
+        <w:ind w:left="1440" w:hanging="360"/>
+      </w:pPr>
+    </w:lvl>
+    <w:lvl w:ilvl="2" w:tplc="0410001B" w:tentative="1">
+      <w:start w:val="1"/>
+      <w:numFmt w:val="lowerRoman"/>
+      <w:lvlText w:val="%3."/>
+      <w:lvlJc w:val="right"/>
+      <w:pPr>
+        <w:ind w:left="2160" w:hanging="180"/>
+      </w:pPr>
+    </w:lvl>
+    <w:lvl w:ilvl="3" w:tplc="0410000F" w:tentative="1">
+      <w:start w:val="1"/>
+      <w:numFmt w:val="decimal"/>
+      <w:lvlText w:val="%4."/>
+      <w:lvlJc w:val="left"/>
+      <w:pPr>
+        <w:ind w:left="2880" w:hanging="360"/>
+      </w:pPr>
+    </w:lvl>
+    <w:lvl w:ilvl="4" w:tplc="04100019" w:tentative="1">
+      <w:start w:val="1"/>
+      <w:numFmt w:val="lowerLetter"/>
+      <w:lvlText w:val="%5."/>
+      <w:lvlJc w:val="left"/>
+      <w:pPr>
+        <w:ind w:left="3600" w:hanging="360"/>
+      </w:pPr>
+    </w:lvl>
+    <w:lvl w:ilvl="5" w:tplc="0410001B" w:tentative="1">
+      <w:start w:val="1"/>
+      <w:numFmt w:val="lowerRoman"/>
+      <w:lvlText w:val="%6."/>
+      <w:lvlJc w:val="right"/>
+      <w:pPr>
+        <w:ind w:left="4320" w:hanging="180"/>
+      </w:pPr>
+    </w:lvl>
+    <w:lvl w:ilvl="6" w:tplc="0410000F" w:tentative="1">
+      <w:start w:val="1"/>
+      <w:numFmt w:val="decimal"/>
+      <w:lvlText w:val="%7."/>
+      <w:lvlJc w:val="left"/>
+      <w:pPr>
+        <w:ind w:left="5040" w:hanging="360"/>
+      </w:pPr>
+    </w:lvl>
+    <w:lvl w:ilvl="7" w:tplc="04100019" w:tentative="1">
+      <w:start w:val="1"/>
+      <w:numFmt w:val="lowerLetter"/>
+      <w:lvlText w:val="%8."/>
+      <w:lvlJc w:val="left"/>
+      <w:pPr>
+        <w:ind w:left="5760" w:hanging="360"/>
+      </w:pPr>
+    </w:lvl>
+    <w:lvl w:ilvl="8" w:tplc="0410001B" w:tentative="1">
+      <w:start w:val="1"/>
+      <w:numFmt w:val="lowerRoman"/>
+      <w:lvlText w:val="%9."/>
+      <w:lvlJc w:val="right"/>
+      <w:pPr>
+        <w:ind w:left="6480" w:hanging="180"/>
+      </w:pPr>
+    </w:lvl>
+  </w:abstractNum>
+  <w:abstractNum w:abstractNumId="2" w15:restartNumberingAfterBreak="0">
+    <w:nsid w:val="618875AC"/>
+    <w:multiLevelType w:val="hybridMultilevel"/>
+    <w:tmpl w:val="04BE50DA"/>
+    <w:lvl w:ilvl="0" w:tplc="8CFC1278">
+      <w:numFmt w:val="bullet"/>
+      <w:lvlText w:val="-"/>
+      <w:lvlJc w:val="left"/>
+      <w:pPr>
+        <w:ind w:left="720" w:hanging="360"/>
+      </w:pPr>
+      <w:rPr>
+        <w:rFonts w:ascii="Calibri" w:eastAsiaTheme="minorHAnsi" w:hAnsi="Calibri" w:cs="Calibri" w:hint="default"/>
+      </w:rPr>
+    </w:lvl>
+    <w:lvl w:ilvl="1" w:tplc="04100003">
+      <w:start w:val="1"/>
+      <w:numFmt w:val="bullet"/>
+      <w:lvlText w:val="o"/>
+      <w:lvlJc w:val="left"/>
+      <w:pPr>
+        <w:ind w:left="1440" w:hanging="360"/>
+      </w:pPr>
+      <w:rPr>
+        <w:rFonts w:ascii="Courier New" w:hAnsi="Courier New" w:cs="Courier New" w:hint="default"/>
+      </w:rPr>
+    </w:lvl>
+    <w:lvl w:ilvl="2" w:tplc="04100005" w:tentative="1">
+      <w:start w:val="1"/>
+      <w:numFmt w:val="bullet"/>
+      <w:lvlText w:val=""/>
+      <w:lvlJc w:val="left"/>
+      <w:pPr>
+        <w:ind w:left="2160" w:hanging="360"/>
+      </w:pPr>
+      <w:rPr>
+        <w:rFonts w:ascii="Wingdings" w:hAnsi="Wingdings" w:hint="default"/>
+      </w:rPr>
+    </w:lvl>
+    <w:lvl w:ilvl="3" w:tplc="04100001" w:tentative="1">
+      <w:start w:val="1"/>
+      <w:numFmt w:val="bullet"/>
+      <w:lvlText w:val=""/>
+      <w:lvlJc w:val="left"/>
+      <w:pPr>
+        <w:ind w:left="2880" w:hanging="360"/>
+      </w:pPr>
+      <w:rPr>
+        <w:rFonts w:ascii="Symbol" w:hAnsi="Symbol" w:hint="default"/>
+      </w:rPr>
+    </w:lvl>
+    <w:lvl w:ilvl="4" w:tplc="04100003" w:tentative="1">
+      <w:start w:val="1"/>
+      <w:numFmt w:val="bullet"/>
+      <w:lvlText w:val="o"/>
+      <w:lvlJc w:val="left"/>
+      <w:pPr>
+        <w:ind w:left="3600" w:hanging="360"/>
+      </w:pPr>
+      <w:rPr>
+        <w:rFonts w:ascii="Courier New" w:hAnsi="Courier New" w:cs="Courier New" w:hint="default"/>
+      </w:rPr>
+    </w:lvl>
+    <w:lvl w:ilvl="5" w:tplc="04100005" w:tentative="1">
+      <w:start w:val="1"/>
+      <w:numFmt w:val="bullet"/>
+      <w:lvlText w:val=""/>
+      <w:lvlJc w:val="left"/>
+      <w:pPr>
+        <w:ind w:left="4320" w:hanging="360"/>
+      </w:pPr>
+      <w:rPr>
+        <w:rFonts w:ascii="Wingdings" w:hAnsi="Wingdings" w:hint="default"/>
+      </w:rPr>
+    </w:lvl>
+    <w:lvl w:ilvl="6" w:tplc="04100001" w:tentative="1">
+      <w:start w:val="1"/>
+      <w:numFmt w:val="bullet"/>
+      <w:lvlText w:val=""/>
+      <w:lvlJc w:val="left"/>
+      <w:pPr>
+        <w:ind w:left="5040" w:hanging="360"/>
+      </w:pPr>
+      <w:rPr>
+        <w:rFonts w:ascii="Symbol" w:hAnsi="Symbol" w:hint="default"/>
+      </w:rPr>
+    </w:lvl>
+    <w:lvl w:ilvl="7" w:tplc="04100003" w:tentative="1">
+      <w:start w:val="1"/>
+      <w:numFmt w:val="bullet"/>
+      <w:lvlText w:val="o"/>
+      <w:lvlJc w:val="left"/>
+      <w:pPr>
+        <w:ind w:left="5760" w:hanging="360"/>
+      </w:pPr>
+      <w:rPr>
+        <w:rFonts w:ascii="Courier New" w:hAnsi="Courier New" w:cs="Courier New" w:hint="default"/>
+      </w:rPr>
+    </w:lvl>
+    <w:lvl w:ilvl="8" w:tplc="04100005" w:tentative="1">
+      <w:start w:val="1"/>
+      <w:numFmt w:val="bullet"/>
+      <w:lvlText w:val=""/>
+      <w:lvlJc w:val="left"/>
+      <w:pPr>
+        <w:ind w:left="6480" w:hanging="360"/>
+      </w:pPr>
+      <w:rPr>
+        <w:rFonts w:ascii="Wingdings" w:hAnsi="Wingdings" w:hint="default"/>
+      </w:rPr>
+    </w:lvl>
+  </w:abstractNum>
+  <w:num w:numId="1" w16cid:durableId="1876574195">
+    <w:abstractNumId w:val="0"/>
+  </w:num>
+  <w:num w:numId="2" w16cid:durableId="66926337">
+    <w:abstractNumId w:val="1"/>
+  </w:num>
+  <w:num w:numId="3" w16cid:durableId="184446734">
+    <w:abstractNumId w:val="2"/>
+  </w:num>
+</w:numbering>
 </file>
 
 <file path=word/styles.xml><?xml version="1.0" encoding="utf-8"?>
@@ -6933,6 +9123,27 @@
       <w:ind w:left="220"/>
     </w:pPr>
   </w:style>
+  <w:style w:type="paragraph" w:styleId="Paragrafoelenco">
+    <w:name w:val="List Paragraph"/>
+    <w:basedOn w:val="Normale"/>
+    <w:uiPriority w:val="34"/>
+    <w:qFormat/>
+    <w:rsid w:val="00421C80"/>
+    <w:pPr>
+      <w:ind w:left="720"/>
+      <w:contextualSpacing/>
+    </w:pPr>
+  </w:style>
+  <w:style w:type="character" w:styleId="Testosegnaposto">
+    <w:name w:val="Placeholder Text"/>
+    <w:basedOn w:val="Carpredefinitoparagrafo"/>
+    <w:uiPriority w:val="99"/>
+    <w:semiHidden/>
+    <w:rsid w:val="00C0790E"/>
+    <w:rPr>
+      <w:color w:val="808080"/>
+    </w:rPr>
+  </w:style>
 </w:styles>
 </file>
 

</xml_diff>